<commit_message>
Final Submission file upload.
Includes the procrastinator meteor project, Kyle's backend source code, .png files of Git commits, and a pdf of the final report
</commit_message>
<xml_diff>
--- a/Documents/srs_procrastinator.docx
+++ b/Documents/srs_procrastinator.docx
@@ -251,13 +251,16 @@
               <w:jc w:val="center"/>
               <w:rPr>
                 <w:sz w:val="22"/>
+                <w:szCs w:val="22"/>
               </w:rPr>
             </w:pPr>
             <w:r>
               <w:rPr>
+                <w:rStyle w:val="c-messagebody"/>
                 <w:sz w:val="22"/>
+                <w:szCs w:val="22"/>
               </w:rPr>
-              <w:t>&lt;student #&gt;</w:t>
+              <w:t>11686231</w:t>
             </w:r>
           </w:p>
         </w:tc>
@@ -506,7 +509,7 @@
               <w:rPr>
                 <w:sz w:val="22"/>
               </w:rPr>
-              <w:t>October 25,2019</w:t>
+              <w:t>December 13, 2019</w:t>
             </w:r>
           </w:p>
         </w:tc>
@@ -2155,7 +2158,12 @@
               <w:pStyle w:val="Table-Text"/>
             </w:pPr>
             <w:r>
-              <w:t>First version of system require specification requirements document. System is in design phase.</w:t>
+              <w:t>First version of system require specification requirements document. Syst</w:t>
+            </w:r>
+            <w:bookmarkStart w:id="11" w:name="_GoBack"/>
+            <w:bookmarkEnd w:id="11"/>
+            <w:r>
+              <w:t>em is in design phase.</w:t>
             </w:r>
           </w:p>
         </w:tc>
@@ -2174,6 +2182,62 @@
           </w:p>
         </w:tc>
       </w:tr>
+      <w:tr>
+        <w:tc>
+          <w:tcPr>
+            <w:tcW w:w="1170" w:type="dxa"/>
+          </w:tcPr>
+          <w:p>
+            <w:pPr>
+              <w:pStyle w:val="Table-Text"/>
+              <w:suppressAutoHyphens/>
+            </w:pPr>
+            <w:r>
+              <w:t>2.0</w:t>
+            </w:r>
+          </w:p>
+        </w:tc>
+        <w:tc>
+          <w:tcPr>
+            <w:tcW w:w="1949" w:type="dxa"/>
+          </w:tcPr>
+          <w:p>
+            <w:pPr>
+              <w:pStyle w:val="Table-Text"/>
+            </w:pPr>
+            <w:r>
+              <w:t>Sarah Mathes, Spencer Ross, Kyle Stennfeld</w:t>
+            </w:r>
+          </w:p>
+        </w:tc>
+        <w:tc>
+          <w:tcPr>
+            <w:tcW w:w="4252" w:type="dxa"/>
+          </w:tcPr>
+          <w:p>
+            <w:pPr>
+              <w:pStyle w:val="Table-Text"/>
+            </w:pPr>
+            <w:r>
+              <w:t>Second version of system requirement specification requirements document. System is in implementation phase.</w:t>
+            </w:r>
+          </w:p>
+        </w:tc>
+        <w:tc>
+          <w:tcPr>
+            <w:tcW w:w="1985" w:type="dxa"/>
+          </w:tcPr>
+          <w:p>
+            <w:pPr>
+              <w:pStyle w:val="Table-Text"/>
+              <w:jc w:val="center"/>
+            </w:pPr>
+            <w:r>
+              <w:t>12/13/2019</w:t>
+            </w:r>
+          </w:p>
+        </w:tc>
+      </w:tr>
     </w:tbl>
     <w:p/>
     <w:p>
@@ -2191,7 +2255,7 @@
           <w:sz w:val="22"/>
         </w:rPr>
       </w:pPr>
-      <w:bookmarkStart w:id="11" w:name="_Toc108287589"/>
+      <w:bookmarkStart w:id="12" w:name="_Toc108287589"/>
     </w:p>
     <w:p>
       <w:pPr>
@@ -2209,7 +2273,7 @@
         </w:rPr>
       </w:pPr>
     </w:p>
-    <w:bookmarkEnd w:id="11"/>
+    <w:bookmarkEnd w:id="12"/>
     <w:p>
       <w:pPr>
         <w:sectPr>
@@ -2241,8 +2305,8 @@
           <w:color w:val="FFFFFF"/>
         </w:rPr>
       </w:pPr>
-      <w:bookmarkStart w:id="12" w:name="_Toc439994665"/>
-      <w:bookmarkStart w:id="13" w:name="_Toc113291689"/>
+      <w:bookmarkStart w:id="13" w:name="_Toc439994665"/>
+      <w:bookmarkStart w:id="14" w:name="_Toc113291689"/>
       <w:r>
         <w:rPr>
           <w:rFonts w:ascii="Arial" w:hAnsi="Arial"/>
@@ -2251,8 +2315,8 @@
         <w:lastRenderedPageBreak/>
         <w:t>Introduction</w:t>
       </w:r>
-      <w:bookmarkEnd w:id="12"/>
       <w:bookmarkEnd w:id="13"/>
+      <w:bookmarkEnd w:id="14"/>
     </w:p>
     <w:p>
       <w:pPr>
@@ -2370,16 +2434,16 @@
           <w:rFonts w:ascii="Arial" w:hAnsi="Arial"/>
         </w:rPr>
       </w:pPr>
-      <w:bookmarkStart w:id="14" w:name="_Toc439994667"/>
-      <w:bookmarkStart w:id="15" w:name="_Toc113291690"/>
+      <w:bookmarkStart w:id="15" w:name="_Toc439994667"/>
+      <w:bookmarkStart w:id="16" w:name="_Toc113291690"/>
       <w:r>
         <w:rPr>
           <w:rFonts w:ascii="Arial" w:hAnsi="Arial"/>
         </w:rPr>
         <w:t>Document Purpose</w:t>
       </w:r>
-      <w:bookmarkEnd w:id="14"/>
       <w:bookmarkEnd w:id="15"/>
+      <w:bookmarkEnd w:id="16"/>
       <w:r>
         <w:rPr>
           <w:rFonts w:ascii="Arial" w:hAnsi="Arial"/>
@@ -2572,16 +2636,16 @@
           <w:rFonts w:ascii="Arial" w:hAnsi="Arial"/>
         </w:rPr>
       </w:pPr>
-      <w:bookmarkStart w:id="16" w:name="_Toc439994670"/>
-      <w:bookmarkStart w:id="17" w:name="_Toc113291691"/>
+      <w:bookmarkStart w:id="17" w:name="_Toc439994670"/>
+      <w:bookmarkStart w:id="18" w:name="_Toc113291691"/>
       <w:r>
         <w:rPr>
           <w:rFonts w:ascii="Arial" w:hAnsi="Arial"/>
         </w:rPr>
         <w:t>Product Scope</w:t>
       </w:r>
-      <w:bookmarkEnd w:id="16"/>
       <w:bookmarkEnd w:id="17"/>
+      <w:bookmarkEnd w:id="18"/>
     </w:p>
     <w:p>
       <w:pPr>
@@ -2932,8 +2996,8 @@
           <w:rFonts w:ascii="Arial" w:hAnsi="Arial"/>
         </w:rPr>
       </w:pPr>
-      <w:bookmarkStart w:id="18" w:name="_Toc439994669"/>
-      <w:bookmarkStart w:id="19" w:name="_Toc113291692"/>
+      <w:bookmarkStart w:id="19" w:name="_Toc439994669"/>
+      <w:bookmarkStart w:id="20" w:name="_Toc113291692"/>
       <w:r>
         <w:rPr>
           <w:rFonts w:ascii="Arial" w:hAnsi="Arial"/>
@@ -2941,14 +3005,14 @@
         <w:lastRenderedPageBreak/>
         <w:t xml:space="preserve">Intended Audience and </w:t>
       </w:r>
-      <w:bookmarkEnd w:id="18"/>
+      <w:bookmarkEnd w:id="19"/>
       <w:r>
         <w:rPr>
           <w:rFonts w:ascii="Arial" w:hAnsi="Arial"/>
         </w:rPr>
         <w:t>Document Overview</w:t>
       </w:r>
-      <w:bookmarkEnd w:id="19"/>
+      <w:bookmarkEnd w:id="20"/>
     </w:p>
     <w:p>
       <w:pPr>
@@ -3126,8 +3190,6 @@
         </w:rPr>
         <w:t>Fundamentals</w:t>
       </w:r>
-      <w:bookmarkStart w:id="20" w:name="_GoBack"/>
-      <w:bookmarkEnd w:id="20"/>
       <w:r>
         <w:rPr>
           <w:i w:val="0"/>
@@ -3193,7 +3255,6 @@
         <w:jc w:val="both"/>
         <w:rPr>
           <w:i w:val="0"/>
-          <w:iCs w:val="0"/>
         </w:rPr>
       </w:pPr>
       <w:r>
@@ -3296,6 +3357,7 @@
         </w:rPr>
         <w:t xml:space="preserve"> the user interface and its operation.</w:t>
       </w:r>
+      <w:bookmarkStart w:id="21" w:name="_Toc439994668"/>
     </w:p>
     <w:p>
       <w:pPr>
@@ -3304,69 +3366,15 @@
           <w:rFonts w:ascii="Arial" w:hAnsi="Arial"/>
         </w:rPr>
       </w:pPr>
-      <w:bookmarkStart w:id="21" w:name="_Toc113291693"/>
-      <w:bookmarkStart w:id="22" w:name="_Toc439994668"/>
-      <w:r>
-        <w:rPr>
-          <w:rFonts w:ascii="Arial" w:hAnsi="Arial"/>
-        </w:rPr>
-        <w:t>Definitions, Acronyms and Abbreviations</w:t>
+      <w:bookmarkStart w:id="22" w:name="_Toc113291694"/>
+      <w:r>
+        <w:rPr>
+          <w:rFonts w:ascii="Arial" w:hAnsi="Arial"/>
+        </w:rPr>
+        <w:t>Document Conventions</w:t>
       </w:r>
       <w:bookmarkEnd w:id="21"/>
-    </w:p>
-    <w:p>
-      <w:pPr>
-        <w:pStyle w:val="template"/>
-        <w:jc w:val="both"/>
-        <w:rPr>
-          <w:color w:val="0000FF"/>
-        </w:rPr>
-      </w:pPr>
-      <w:r>
-        <w:t>&lt;</w:t>
-      </w:r>
-      <w:r>
-        <w:rPr>
-          <w:color w:val="0000FF"/>
-        </w:rPr>
-        <w:t>Define all the terms necessary to properly interpret the SRS, including acronyms and abbreviations. You may wish to build a separate glossary that spans multiple projects or the entire organization, and just include terms specific to a single project in each SRS.</w:t>
-      </w:r>
-    </w:p>
-    <w:p>
-      <w:pPr>
-        <w:pStyle w:val="template"/>
-        <w:jc w:val="both"/>
-      </w:pPr>
-      <w:r>
-        <w:t xml:space="preserve">TO DO: Please provide a list of all abbreviations and acronyms used in this document sorted in </w:t>
-      </w:r>
-      <w:r>
-        <w:rPr>
-          <w:u w:val="single"/>
-        </w:rPr>
-        <w:t>alphabetical order</w:t>
-      </w:r>
-      <w:r>
-        <w:t>.&gt;</w:t>
-      </w:r>
-    </w:p>
-    <w:p/>
-    <w:p>
-      <w:pPr>
-        <w:pStyle w:val="Heading2"/>
-        <w:rPr>
-          <w:rFonts w:ascii="Arial" w:hAnsi="Arial"/>
-        </w:rPr>
-      </w:pPr>
-      <w:bookmarkStart w:id="23" w:name="_Toc113291694"/>
-      <w:r>
-        <w:rPr>
-          <w:rFonts w:ascii="Arial" w:hAnsi="Arial"/>
-        </w:rPr>
-        <w:t>Document Conventions</w:t>
-      </w:r>
       <w:bookmarkEnd w:id="22"/>
-      <w:bookmarkEnd w:id="23"/>
     </w:p>
     <w:p>
       <w:pPr>
@@ -3384,234 +3392,6 @@
         </w:rPr>
         <w:t xml:space="preserve">Formatting coventions in this document follow the standard IEEE formatting requirements. Standard font for this document is Arial, size 11, with one inch margins. Lines are single spaced, with double spaces between paragraphs. New paragraphs are not indented. Comments are italicized. </w:t>
       </w:r>
-    </w:p>
-    <w:p>
-      <w:pPr>
-        <w:pStyle w:val="template"/>
-        <w:jc w:val="both"/>
-        <w:rPr>
-          <w:i w:val="0"/>
-          <w:iCs w:val="0"/>
-        </w:rPr>
-      </w:pPr>
-    </w:p>
-    <w:p>
-      <w:pPr>
-        <w:pStyle w:val="template"/>
-        <w:jc w:val="both"/>
-        <w:rPr>
-          <w:i w:val="0"/>
-          <w:iCs w:val="0"/>
-        </w:rPr>
-      </w:pPr>
-    </w:p>
-    <w:p>
-      <w:pPr>
-        <w:pStyle w:val="template"/>
-        <w:jc w:val="both"/>
-        <w:rPr>
-          <w:i w:val="0"/>
-          <w:iCs w:val="0"/>
-        </w:rPr>
-      </w:pPr>
-    </w:p>
-    <w:p>
-      <w:pPr>
-        <w:pStyle w:val="template"/>
-        <w:jc w:val="both"/>
-        <w:rPr>
-          <w:i w:val="0"/>
-          <w:iCs w:val="0"/>
-        </w:rPr>
-      </w:pPr>
-    </w:p>
-    <w:p>
-      <w:pPr>
-        <w:pStyle w:val="template"/>
-        <w:jc w:val="both"/>
-        <w:rPr>
-          <w:i w:val="0"/>
-          <w:iCs w:val="0"/>
-        </w:rPr>
-      </w:pPr>
-    </w:p>
-    <w:p>
-      <w:pPr>
-        <w:pStyle w:val="Heading2"/>
-        <w:rPr>
-          <w:rFonts w:ascii="Arial" w:hAnsi="Arial"/>
-        </w:rPr>
-      </w:pPr>
-      <w:bookmarkStart w:id="24" w:name="_Toc439994672"/>
-      <w:bookmarkStart w:id="25" w:name="_Toc113291695"/>
-      <w:r>
-        <w:rPr>
-          <w:rFonts w:ascii="Arial" w:hAnsi="Arial"/>
-        </w:rPr>
-        <w:lastRenderedPageBreak/>
-        <w:t>References</w:t>
-      </w:r>
-      <w:bookmarkEnd w:id="24"/>
-      <w:r>
-        <w:rPr>
-          <w:rFonts w:ascii="Arial" w:hAnsi="Arial"/>
-        </w:rPr>
-        <w:t xml:space="preserve"> and Acknowledgments</w:t>
-      </w:r>
-      <w:bookmarkEnd w:id="25"/>
-    </w:p>
-    <w:p>
-      <w:pPr>
-        <w:pStyle w:val="template"/>
-        <w:jc w:val="both"/>
-      </w:pPr>
-      <w:r>
-        <w:t>&lt;</w:t>
-      </w:r>
-      <w:r>
-        <w:rPr>
-          <w:color w:val="0000FF"/>
-        </w:rPr>
-        <w:t>List any other documents or Web addresses to which this SRS refers. These may include user interface style guides, contracts, standards, system requirements specifications, use case documents, or a vision and scope document.</w:t>
-      </w:r>
-      <w:r>
-        <w:t xml:space="preserve"> </w:t>
-      </w:r>
-    </w:p>
-    <w:p>
-      <w:pPr>
-        <w:pStyle w:val="template"/>
-        <w:jc w:val="both"/>
-      </w:pPr>
-    </w:p>
-    <w:p>
-      <w:pPr>
-        <w:pStyle w:val="template"/>
-        <w:jc w:val="both"/>
-      </w:pPr>
-      <w:r>
-        <w:t xml:space="preserve">TO DO: Use the standard IEEE </w:t>
-      </w:r>
-      <w:r>
-        <w:t>citation guide (attached) for this section</w:t>
-      </w:r>
-      <w:r>
-        <w:t>.&gt;</w:t>
-      </w:r>
-    </w:p>
-    <w:p>
-      <w:pPr>
-        <w:pStyle w:val="template"/>
-        <w:jc w:val="both"/>
-      </w:pPr>
-    </w:p>
-    <w:p>
-      <w:pPr>
-        <w:pStyle w:val="template"/>
-        <w:jc w:val="both"/>
-      </w:pPr>
-    </w:p>
-    <w:p>
-      <w:pPr>
-        <w:pStyle w:val="template"/>
-        <w:jc w:val="both"/>
-      </w:pPr>
-    </w:p>
-    <w:p>
-      <w:pPr>
-        <w:pStyle w:val="template"/>
-        <w:jc w:val="both"/>
-      </w:pPr>
-    </w:p>
-    <w:p>
-      <w:pPr>
-        <w:pStyle w:val="template"/>
-        <w:jc w:val="both"/>
-      </w:pPr>
-    </w:p>
-    <w:p>
-      <w:pPr>
-        <w:pStyle w:val="template"/>
-        <w:jc w:val="both"/>
-      </w:pPr>
-    </w:p>
-    <w:p>
-      <w:pPr>
-        <w:pStyle w:val="template"/>
-        <w:jc w:val="both"/>
-      </w:pPr>
-    </w:p>
-    <w:p>
-      <w:pPr>
-        <w:pStyle w:val="template"/>
-        <w:jc w:val="both"/>
-      </w:pPr>
-    </w:p>
-    <w:p>
-      <w:pPr>
-        <w:pStyle w:val="template"/>
-        <w:jc w:val="both"/>
-      </w:pPr>
-    </w:p>
-    <w:p>
-      <w:pPr>
-        <w:pStyle w:val="template"/>
-        <w:jc w:val="both"/>
-      </w:pPr>
-    </w:p>
-    <w:p>
-      <w:pPr>
-        <w:pStyle w:val="template"/>
-        <w:jc w:val="both"/>
-      </w:pPr>
-    </w:p>
-    <w:p>
-      <w:pPr>
-        <w:pStyle w:val="template"/>
-        <w:jc w:val="both"/>
-      </w:pPr>
-    </w:p>
-    <w:p>
-      <w:pPr>
-        <w:pStyle w:val="template"/>
-        <w:jc w:val="both"/>
-      </w:pPr>
-    </w:p>
-    <w:p>
-      <w:pPr>
-        <w:pStyle w:val="template"/>
-        <w:jc w:val="both"/>
-      </w:pPr>
-    </w:p>
-    <w:p>
-      <w:pPr>
-        <w:pStyle w:val="template"/>
-        <w:jc w:val="both"/>
-      </w:pPr>
-    </w:p>
-    <w:p>
-      <w:pPr>
-        <w:pStyle w:val="template"/>
-        <w:jc w:val="both"/>
-      </w:pPr>
-    </w:p>
-    <w:p>
-      <w:pPr>
-        <w:pStyle w:val="template"/>
-        <w:jc w:val="both"/>
-      </w:pPr>
-    </w:p>
-    <w:p>
-      <w:pPr>
-        <w:pStyle w:val="template"/>
-        <w:jc w:val="both"/>
-      </w:pPr>
-    </w:p>
-    <w:p>
-      <w:pPr>
-        <w:pStyle w:val="template"/>
-        <w:jc w:val="both"/>
-      </w:pPr>
     </w:p>
     <w:p>
       <w:pPr>
@@ -3743,8 +3523,8 @@
           <w:color w:val="FFFFFF"/>
         </w:rPr>
       </w:pPr>
-      <w:bookmarkStart w:id="26" w:name="_Toc439994673"/>
-      <w:bookmarkStart w:id="27" w:name="_Toc113291696"/>
+      <w:bookmarkStart w:id="23" w:name="_Toc439994673"/>
+      <w:bookmarkStart w:id="24" w:name="_Toc113291696"/>
       <w:r>
         <w:rPr>
           <w:rFonts w:ascii="Arial" w:hAnsi="Arial"/>
@@ -3753,23 +3533,23 @@
         <w:lastRenderedPageBreak/>
         <w:t>Overall Description</w:t>
       </w:r>
+      <w:bookmarkEnd w:id="23"/>
+      <w:bookmarkEnd w:id="24"/>
+    </w:p>
+    <w:p>
+      <w:pPr>
+        <w:pStyle w:val="Heading2"/>
+      </w:pPr>
+      <w:bookmarkStart w:id="25" w:name="_Toc439994674"/>
+      <w:bookmarkStart w:id="26" w:name="_Toc113291697"/>
+      <w:r>
+        <w:rPr>
+          <w:rFonts w:ascii="Arial" w:hAnsi="Arial"/>
+        </w:rPr>
+        <w:t>Product Perspective</w:t>
+      </w:r>
+      <w:bookmarkEnd w:id="25"/>
       <w:bookmarkEnd w:id="26"/>
-      <w:bookmarkEnd w:id="27"/>
-    </w:p>
-    <w:p>
-      <w:pPr>
-        <w:pStyle w:val="Heading2"/>
-      </w:pPr>
-      <w:bookmarkStart w:id="28" w:name="_Toc439994674"/>
-      <w:bookmarkStart w:id="29" w:name="_Toc113291697"/>
-      <w:r>
-        <w:rPr>
-          <w:rFonts w:ascii="Arial" w:hAnsi="Arial"/>
-        </w:rPr>
-        <w:t>Product Perspective</w:t>
-      </w:r>
-      <w:bookmarkEnd w:id="28"/>
-      <w:bookmarkEnd w:id="29"/>
       <w:r>
         <w:t xml:space="preserve"> </w:t>
       </w:r>
@@ -3855,22 +3635,22 @@
           <w:rFonts w:ascii="Arial" w:hAnsi="Arial"/>
         </w:rPr>
       </w:pPr>
-      <w:bookmarkStart w:id="30" w:name="_Toc439994675"/>
-      <w:bookmarkStart w:id="31" w:name="_Toc113291698"/>
+      <w:bookmarkStart w:id="27" w:name="_Toc439994675"/>
+      <w:bookmarkStart w:id="28" w:name="_Toc113291698"/>
       <w:r>
         <w:rPr>
           <w:rFonts w:ascii="Arial" w:hAnsi="Arial"/>
         </w:rPr>
         <w:t xml:space="preserve">Product </w:t>
       </w:r>
-      <w:bookmarkEnd w:id="30"/>
+      <w:bookmarkEnd w:id="27"/>
       <w:r>
         <w:rPr>
           <w:rFonts w:ascii="Arial" w:hAnsi="Arial"/>
         </w:rPr>
         <w:t>Functionality</w:t>
       </w:r>
-      <w:bookmarkEnd w:id="31"/>
+      <w:bookmarkEnd w:id="28"/>
       <w:r>
         <w:rPr>
           <w:rFonts w:ascii="Arial" w:hAnsi="Arial"/>
@@ -4386,152 +4166,337 @@
           <w:rFonts w:ascii="Arial" w:hAnsi="Arial"/>
         </w:rPr>
       </w:pPr>
-      <w:bookmarkStart w:id="32" w:name="_Toc439994676"/>
-      <w:bookmarkStart w:id="33" w:name="_Toc113291699"/>
+      <w:bookmarkStart w:id="29" w:name="_Toc439994676"/>
+      <w:bookmarkStart w:id="30" w:name="_Toc113291699"/>
       <w:r>
         <w:rPr>
           <w:rFonts w:ascii="Arial" w:hAnsi="Arial"/>
         </w:rPr>
         <w:t>Users and Characteristics</w:t>
       </w:r>
+      <w:bookmarkEnd w:id="29"/>
+      <w:bookmarkEnd w:id="30"/>
+    </w:p>
+    <w:p>
+      <w:pPr>
+        <w:pStyle w:val="template"/>
+        <w:jc w:val="both"/>
+        <w:rPr>
+          <w:i w:val="0"/>
+          <w:iCs w:val="0"/>
+        </w:rPr>
+      </w:pPr>
+      <w:r>
+        <w:rPr>
+          <w:i w:val="0"/>
+          <w:iCs w:val="0"/>
+        </w:rPr>
+        <w:t xml:space="preserve">The users that </w:t>
+      </w:r>
+      <w:r>
+        <w:rPr>
+          <w:i w:val="0"/>
+          <w:iCs w:val="0"/>
+        </w:rPr>
+        <w:t xml:space="preserve">Pro-Crastinator </w:t>
+      </w:r>
+      <w:r>
+        <w:rPr>
+          <w:i w:val="0"/>
+          <w:iCs w:val="0"/>
+        </w:rPr>
+        <w:t xml:space="preserve">is designed for are middle schoolers, high schoolers, </w:t>
+      </w:r>
+      <w:r>
+        <w:rPr>
+          <w:i w:val="0"/>
+          <w:iCs w:val="0"/>
+        </w:rPr>
+        <w:t>undergrad</w:t>
+      </w:r>
+      <w:r>
+        <w:rPr>
+          <w:i w:val="0"/>
+          <w:iCs w:val="0"/>
+        </w:rPr>
+        <w:t xml:space="preserve"> students</w:t>
+      </w:r>
+      <w:r>
+        <w:rPr>
+          <w:i w:val="0"/>
+          <w:iCs w:val="0"/>
+        </w:rPr>
+        <w:t>, and grad students</w:t>
+      </w:r>
+      <w:r>
+        <w:rPr>
+          <w:i w:val="0"/>
+          <w:iCs w:val="0"/>
+        </w:rPr>
+        <w:t xml:space="preserve">. </w:t>
+      </w:r>
+      <w:r>
+        <w:rPr>
+          <w:i w:val="0"/>
+          <w:iCs w:val="0"/>
+        </w:rPr>
+        <w:t>The system’s features are applicable to students of all levels.</w:t>
+      </w:r>
+      <w:r>
+        <w:rPr>
+          <w:i w:val="0"/>
+          <w:iCs w:val="0"/>
+        </w:rPr>
+        <w:t xml:space="preserve"> The users that Pro-crastinator can help the most are undergrad and graduate students, because their classes schedules vary the most. These two groups of students also have the most demanding workload, and need to organize it around family and work life</w:t>
+      </w:r>
+      <w:r>
+        <w:rPr>
+          <w:i w:val="0"/>
+          <w:iCs w:val="0"/>
+        </w:rPr>
+        <w:t xml:space="preserve">. The format of this application might also be useful to educators, but they are not an intended user for Pro-Crastinater. </w:t>
+      </w:r>
+    </w:p>
+    <w:p>
+      <w:pPr>
+        <w:pStyle w:val="template"/>
+        <w:jc w:val="both"/>
+        <w:rPr>
+          <w:i w:val="0"/>
+          <w:iCs w:val="0"/>
+        </w:rPr>
+      </w:pPr>
+    </w:p>
+    <w:p>
+      <w:pPr>
+        <w:pStyle w:val="template"/>
+        <w:jc w:val="both"/>
+        <w:rPr>
+          <w:i w:val="0"/>
+          <w:iCs w:val="0"/>
+        </w:rPr>
+      </w:pPr>
+      <w:r>
+        <w:rPr>
+          <w:i w:val="0"/>
+          <w:iCs w:val="0"/>
+        </w:rPr>
+        <w:t xml:space="preserve">This system may be used by a younger audience with limited technical skill, but the application will feature a brief tutorial to facilitate application use. Pro-Crastinator will also use </w:t>
+      </w:r>
+      <w:r>
+        <w:rPr>
+          <w:i w:val="0"/>
+          <w:iCs w:val="0"/>
+        </w:rPr>
+        <w:t>non-technical vocabulary in order to make it useful to younger students as well.</w:t>
+      </w:r>
+    </w:p>
+    <w:p>
+      <w:pPr>
+        <w:pStyle w:val="template"/>
+        <w:jc w:val="both"/>
+      </w:pPr>
+    </w:p>
+    <w:p>
+      <w:pPr>
+        <w:pStyle w:val="template"/>
+        <w:jc w:val="both"/>
+        <w:rPr>
+          <w:i w:val="0"/>
+          <w:iCs w:val="0"/>
+        </w:rPr>
+      </w:pPr>
+      <w:r>
+        <w:rPr>
+          <w:i w:val="0"/>
+          <w:iCs w:val="0"/>
+        </w:rPr>
+        <w:t xml:space="preserve">The feature that is most helpful for students is the calendar view, which displays their class schedule and assignment due dates. This allows for a high-level view of their workload in an interface that is visually simple. It is also a way to consolidate assignments across multiple classes and institutions. This way, the student does not have to navigate through multiple menus, class websites, or third-party platforms. </w:t>
+      </w:r>
+    </w:p>
+    <w:p>
+      <w:pPr>
+        <w:pStyle w:val="Heading2"/>
+        <w:rPr>
+          <w:rFonts w:ascii="Arial" w:hAnsi="Arial"/>
+        </w:rPr>
+      </w:pPr>
+      <w:bookmarkStart w:id="31" w:name="_Toc439994677"/>
+      <w:bookmarkStart w:id="32" w:name="_Toc113291700"/>
+      <w:r>
+        <w:rPr>
+          <w:rFonts w:ascii="Arial" w:hAnsi="Arial"/>
+        </w:rPr>
+        <w:t>Operating Environment</w:t>
+      </w:r>
+      <w:bookmarkEnd w:id="31"/>
       <w:bookmarkEnd w:id="32"/>
+    </w:p>
+    <w:p>
+      <w:pPr>
+        <w:pStyle w:val="template"/>
+        <w:jc w:val="both"/>
+        <w:rPr>
+          <w:i w:val="0"/>
+          <w:iCs w:val="0"/>
+        </w:rPr>
+      </w:pPr>
+      <w:r>
+        <w:rPr>
+          <w:i w:val="0"/>
+          <w:iCs w:val="0"/>
+        </w:rPr>
+        <w:t>Pro-Crastinator is a web application. It is intended to be run on a desktop or laptop computer. The computer  must have internet connection, either wired or wifi, in order to access Pro-Crastinator. No downloads will be required to use the system, but the internet access should be reliable. The machine must also have an internet browser installed, with up-to-date Java plug-ins. Pro-Crastinator aims to be compatible across all internet browsers. It will not be optimized for mobile use on smart phones or on tablets.</w:t>
+      </w:r>
+    </w:p>
+    <w:p>
+      <w:pPr>
+        <w:pStyle w:val="Heading2"/>
+        <w:rPr>
+          <w:rFonts w:ascii="Arial" w:hAnsi="Arial"/>
+        </w:rPr>
+      </w:pPr>
+      <w:bookmarkStart w:id="33" w:name="_Toc439994678"/>
+      <w:bookmarkStart w:id="34" w:name="_Toc113291701"/>
+      <w:r>
+        <w:rPr>
+          <w:rFonts w:ascii="Arial" w:hAnsi="Arial"/>
+        </w:rPr>
+        <w:t>Design and Implementation Constraints</w:t>
+      </w:r>
       <w:bookmarkEnd w:id="33"/>
-    </w:p>
-    <w:p>
-      <w:pPr>
-        <w:pStyle w:val="template"/>
-        <w:jc w:val="both"/>
-        <w:rPr>
-          <w:i w:val="0"/>
-          <w:iCs w:val="0"/>
-        </w:rPr>
-      </w:pPr>
-      <w:r>
-        <w:rPr>
-          <w:i w:val="0"/>
-          <w:iCs w:val="0"/>
-        </w:rPr>
-        <w:t xml:space="preserve">The users that </w:t>
-      </w:r>
-      <w:r>
-        <w:rPr>
-          <w:i w:val="0"/>
-          <w:iCs w:val="0"/>
-        </w:rPr>
-        <w:t xml:space="preserve">Pro-Crastinator </w:t>
-      </w:r>
-      <w:r>
-        <w:rPr>
-          <w:i w:val="0"/>
-          <w:iCs w:val="0"/>
-        </w:rPr>
-        <w:t xml:space="preserve">is designed for are middle schoolers, high schoolers, </w:t>
-      </w:r>
-      <w:r>
-        <w:rPr>
-          <w:i w:val="0"/>
-          <w:iCs w:val="0"/>
-        </w:rPr>
-        <w:t>undergrad</w:t>
-      </w:r>
-      <w:r>
-        <w:rPr>
-          <w:i w:val="0"/>
-          <w:iCs w:val="0"/>
-        </w:rPr>
-        <w:t xml:space="preserve"> students</w:t>
-      </w:r>
-      <w:r>
-        <w:rPr>
-          <w:i w:val="0"/>
-          <w:iCs w:val="0"/>
-        </w:rPr>
-        <w:t>, and grad students</w:t>
-      </w:r>
-      <w:r>
-        <w:rPr>
-          <w:i w:val="0"/>
-          <w:iCs w:val="0"/>
-        </w:rPr>
-        <w:t xml:space="preserve">. </w:t>
-      </w:r>
-      <w:r>
-        <w:rPr>
-          <w:i w:val="0"/>
-          <w:iCs w:val="0"/>
-        </w:rPr>
-        <w:t>The system’s features are applicable to students of all levels.</w:t>
-      </w:r>
-      <w:r>
-        <w:rPr>
-          <w:i w:val="0"/>
-          <w:iCs w:val="0"/>
-        </w:rPr>
-        <w:t xml:space="preserve"> The users that Pro-crastinator can help the most are undergrad and graduate students, because their classes schedules vary the most. These two groups of students also have the most demanding workload, and need to organize it around family and work life</w:t>
-      </w:r>
-      <w:r>
-        <w:rPr>
-          <w:i w:val="0"/>
-          <w:iCs w:val="0"/>
-        </w:rPr>
-        <w:t xml:space="preserve">. The format of this application might also be useful to educators, but they are not an intended user for Pro-Crastinater. </w:t>
-      </w:r>
-    </w:p>
-    <w:p>
-      <w:pPr>
-        <w:pStyle w:val="template"/>
-        <w:jc w:val="both"/>
-        <w:rPr>
-          <w:i w:val="0"/>
-          <w:iCs w:val="0"/>
-        </w:rPr>
-      </w:pPr>
-    </w:p>
-    <w:p>
-      <w:pPr>
-        <w:pStyle w:val="template"/>
-        <w:jc w:val="both"/>
-        <w:rPr>
-          <w:i w:val="0"/>
-          <w:iCs w:val="0"/>
-        </w:rPr>
-      </w:pPr>
-      <w:r>
-        <w:rPr>
-          <w:i w:val="0"/>
-          <w:iCs w:val="0"/>
-        </w:rPr>
-        <w:t xml:space="preserve">This system may be used by a younger audience with limited technical skill, but the application will feature a brief tutorial to facilitate application use. Pro-Crastinator will also use </w:t>
-      </w:r>
-      <w:r>
-        <w:rPr>
-          <w:i w:val="0"/>
-          <w:iCs w:val="0"/>
-        </w:rPr>
-        <w:t>non-technical vocabulary in order to make it useful to younger students as well.</w:t>
-      </w:r>
-    </w:p>
-    <w:p>
-      <w:pPr>
-        <w:pStyle w:val="template"/>
-        <w:jc w:val="both"/>
-      </w:pPr>
-    </w:p>
-    <w:p>
-      <w:pPr>
-        <w:pStyle w:val="template"/>
-        <w:jc w:val="both"/>
-        <w:rPr>
-          <w:i w:val="0"/>
-          <w:iCs w:val="0"/>
-        </w:rPr>
-      </w:pPr>
-      <w:r>
-        <w:rPr>
-          <w:i w:val="0"/>
-          <w:iCs w:val="0"/>
-        </w:rPr>
-        <w:t xml:space="preserve">The feature that is most helpful for students is the calendar view, which displays their class schedule and assignment due dates. This allows for a high-level view of their workload in an interface that is visually simple. It is also a way to consolidate assignments across multiple classes and institutions. This way, the student does not have to navigate through multiple menus, class websites, or third-party platforms. </w:t>
+      <w:bookmarkEnd w:id="34"/>
+    </w:p>
+    <w:p>
+      <w:pPr>
+        <w:rPr>
+          <w:rFonts w:ascii="Arial" w:hAnsi="Arial" w:cs="Arial"/>
+          <w:sz w:val="22"/>
+          <w:szCs w:val="22"/>
+        </w:rPr>
+      </w:pPr>
+      <w:r>
+        <w:rPr>
+          <w:rFonts w:ascii="Arial" w:hAnsi="Arial" w:cs="Arial"/>
+          <w:sz w:val="22"/>
+          <w:szCs w:val="22"/>
+        </w:rPr>
+        <w:t>The primary con</w:t>
+      </w:r>
+      <w:r>
+        <w:rPr>
+          <w:rFonts w:ascii="Arial" w:hAnsi="Arial" w:cs="Arial"/>
+          <w:sz w:val="22"/>
+          <w:szCs w:val="22"/>
+        </w:rPr>
+        <w:t xml:space="preserve">straints to this software is the limited experience of its developers. The developers have no expertise in web development, and no prior experience with Meteor, MongoDB, or React. </w:t>
+      </w:r>
+      <w:r>
+        <w:rPr>
+          <w:rFonts w:ascii="Arial" w:hAnsi="Arial" w:cs="Arial"/>
+          <w:sz w:val="22"/>
+          <w:szCs w:val="22"/>
+        </w:rPr>
+        <w:t xml:space="preserve">As a result, a significant portion of this software’s development timeline has been spent researching. </w:t>
+      </w:r>
+      <w:r>
+        <w:rPr>
+          <w:rFonts w:ascii="Arial" w:hAnsi="Arial" w:cs="Arial"/>
+          <w:sz w:val="22"/>
+          <w:szCs w:val="22"/>
+        </w:rPr>
+        <w:t>The developers will be responsible for maintaining</w:t>
+      </w:r>
+      <w:r>
+        <w:rPr>
+          <w:rFonts w:ascii="Arial" w:hAnsi="Arial" w:cs="Arial"/>
+          <w:sz w:val="22"/>
+          <w:szCs w:val="22"/>
+        </w:rPr>
+        <w:t xml:space="preserve"> the</w:t>
+      </w:r>
+      <w:r>
+        <w:rPr>
+          <w:rFonts w:ascii="Arial" w:hAnsi="Arial" w:cs="Arial"/>
+          <w:sz w:val="22"/>
+          <w:szCs w:val="22"/>
+        </w:rPr>
+        <w:t xml:space="preserve"> software after its completion. This include, but is not limited to, updating packages and maintaining code as updates are released.</w:t>
+      </w:r>
+    </w:p>
+    <w:p>
+      <w:pPr>
+        <w:rPr>
+          <w:rFonts w:ascii="Arial" w:hAnsi="Arial" w:cs="Arial"/>
+          <w:sz w:val="22"/>
+          <w:szCs w:val="22"/>
+        </w:rPr>
+      </w:pPr>
+    </w:p>
+    <w:p>
+      <w:pPr>
+        <w:rPr>
+          <w:rFonts w:ascii="Arial" w:hAnsi="Arial" w:cs="Arial"/>
+          <w:sz w:val="22"/>
+          <w:szCs w:val="22"/>
+        </w:rPr>
+      </w:pPr>
+      <w:r>
+        <w:rPr>
+          <w:rFonts w:ascii="Arial" w:hAnsi="Arial" w:cs="Arial"/>
+          <w:sz w:val="22"/>
+          <w:szCs w:val="22"/>
+        </w:rPr>
+        <w:lastRenderedPageBreak/>
+        <w:t xml:space="preserve">The software is constrained by the Meteor packages that it </w:t>
+      </w:r>
+      <w:r>
+        <w:rPr>
+          <w:rFonts w:ascii="Arial" w:hAnsi="Arial" w:cs="Arial"/>
+          <w:sz w:val="22"/>
+          <w:szCs w:val="22"/>
+        </w:rPr>
+        <w:t>uses</w:t>
+      </w:r>
+      <w:r>
+        <w:rPr>
+          <w:rFonts w:ascii="Arial" w:hAnsi="Arial" w:cs="Arial"/>
+          <w:sz w:val="22"/>
+          <w:szCs w:val="22"/>
+        </w:rPr>
+        <w:t>. These currently include IronRouter, Semantic UI,</w:t>
+      </w:r>
+      <w:r>
+        <w:rPr>
+          <w:rFonts w:ascii="Arial" w:hAnsi="Arial" w:cs="Arial"/>
+          <w:sz w:val="22"/>
+          <w:szCs w:val="22"/>
+        </w:rPr>
+        <w:t xml:space="preserve"> Scheduler,</w:t>
+      </w:r>
+      <w:r>
+        <w:rPr>
+          <w:rFonts w:ascii="Arial" w:hAnsi="Arial" w:cs="Arial"/>
+          <w:sz w:val="22"/>
+          <w:szCs w:val="22"/>
+        </w:rPr>
+        <w:t xml:space="preserve"> and MongoDB.</w:t>
+      </w:r>
+      <w:r>
+        <w:rPr>
+          <w:rFonts w:ascii="Arial" w:hAnsi="Arial" w:cs="Arial"/>
+          <w:sz w:val="22"/>
+          <w:szCs w:val="22"/>
+        </w:rPr>
+        <w:t xml:space="preserve"> None of these packages have any technical requirements, although Semantic UI has compatability issues with other commonly used Meteor packages such as Less and PostCSS</w:t>
+      </w:r>
+      <w:r>
+        <w:rPr>
+          <w:rFonts w:ascii="Arial" w:hAnsi="Arial" w:cs="Arial"/>
+          <w:sz w:val="22"/>
+          <w:szCs w:val="22"/>
+        </w:rPr>
+        <w:t>, or other packages used to render HTML and CSS.</w:t>
       </w:r>
     </w:p>
     <w:p>
@@ -4541,32 +4506,64 @@
           <w:rFonts w:ascii="Arial" w:hAnsi="Arial"/>
         </w:rPr>
       </w:pPr>
-      <w:bookmarkStart w:id="34" w:name="_Toc439994677"/>
-      <w:bookmarkStart w:id="35" w:name="_Toc113291700"/>
-      <w:r>
-        <w:rPr>
-          <w:rFonts w:ascii="Arial" w:hAnsi="Arial"/>
-        </w:rPr>
-        <w:t>Operating Environment</w:t>
-      </w:r>
-      <w:bookmarkEnd w:id="34"/>
+      <w:bookmarkStart w:id="35" w:name="_Toc439994679"/>
+      <w:bookmarkStart w:id="36" w:name="_Toc113291702"/>
+      <w:r>
+        <w:rPr>
+          <w:rFonts w:ascii="Arial" w:hAnsi="Arial"/>
+        </w:rPr>
+        <w:t>User Documentation</w:t>
+      </w:r>
       <w:bookmarkEnd w:id="35"/>
-    </w:p>
-    <w:p>
-      <w:pPr>
-        <w:pStyle w:val="template"/>
-        <w:jc w:val="both"/>
-        <w:rPr>
-          <w:i w:val="0"/>
-          <w:iCs w:val="0"/>
-        </w:rPr>
-      </w:pPr>
-      <w:r>
-        <w:rPr>
-          <w:i w:val="0"/>
-          <w:iCs w:val="0"/>
-        </w:rPr>
-        <w:t>Pro-Crastinator is a web application. It is intended to be run on a desktop or laptop computer. The computer  must have internet connection, either wired or wifi, in order to access Pro-Crastinator. No downloads will be required to use the system, but the internet access should be reliable. The machine must also have an internet browser installed, with up-to-date Java plug-ins. Pro-Crastinator aims to be compatible across all internet browsers. It will not be optimized for mobile use on smart phones or on tablets.</w:t>
+      <w:bookmarkEnd w:id="36"/>
+    </w:p>
+    <w:p>
+      <w:pPr>
+        <w:rPr>
+          <w:rFonts w:ascii="Arial" w:hAnsi="Arial" w:cs="Arial"/>
+          <w:sz w:val="22"/>
+          <w:szCs w:val="22"/>
+        </w:rPr>
+      </w:pPr>
+      <w:r>
+        <w:rPr>
+          <w:rFonts w:ascii="Arial" w:hAnsi="Arial" w:cs="Arial"/>
+          <w:sz w:val="22"/>
+          <w:szCs w:val="22"/>
+        </w:rPr>
+        <w:t>The instructional material for this software will be inside a ‘Help’ section on the website itself. A user does not have to log in or have an account in order to view the ‘Help’ material. This section includes information about the software’s main features, instructions on making an account and signing in and out, how to reset a password, and how to add</w:t>
+      </w:r>
+      <w:r>
+        <w:rPr>
+          <w:rFonts w:ascii="Arial" w:hAnsi="Arial" w:cs="Arial"/>
+          <w:sz w:val="22"/>
+          <w:szCs w:val="22"/>
+        </w:rPr>
+        <w:t xml:space="preserve"> and remove</w:t>
+      </w:r>
+      <w:r>
+        <w:rPr>
+          <w:rFonts w:ascii="Arial" w:hAnsi="Arial" w:cs="Arial"/>
+          <w:sz w:val="22"/>
+          <w:szCs w:val="22"/>
+        </w:rPr>
+        <w:t xml:space="preserve"> items to the user’s class and assignment list.</w:t>
+      </w:r>
+      <w:r>
+        <w:rPr>
+          <w:rFonts w:ascii="Arial" w:hAnsi="Arial" w:cs="Arial"/>
+          <w:sz w:val="22"/>
+          <w:szCs w:val="22"/>
+        </w:rPr>
+        <w:t xml:space="preserve"> </w:t>
+      </w:r>
+      <w:r>
+        <w:rPr>
+          <w:rFonts w:ascii="Arial" w:hAnsi="Arial" w:cs="Arial"/>
+          <w:sz w:val="22"/>
+          <w:szCs w:val="22"/>
+        </w:rPr>
+        <w:t>Additionally, a small question mark icon will be placed on each page that, when clicked, provides instruction on how to use that page’s features. The functionality of the software is simple enough that an instruction manual would be unnecessary.</w:t>
       </w:r>
     </w:p>
     <w:p>
@@ -4576,139 +4573,59 @@
           <w:rFonts w:ascii="Arial" w:hAnsi="Arial"/>
         </w:rPr>
       </w:pPr>
-      <w:bookmarkStart w:id="36" w:name="_Toc439994678"/>
-      <w:bookmarkStart w:id="37" w:name="_Toc113291701"/>
-      <w:r>
-        <w:rPr>
-          <w:rFonts w:ascii="Arial" w:hAnsi="Arial"/>
-        </w:rPr>
-        <w:t>Design and Implementation Constraints</w:t>
-      </w:r>
-      <w:bookmarkEnd w:id="36"/>
+      <w:bookmarkStart w:id="37" w:name="_Toc439994680"/>
+      <w:bookmarkStart w:id="38" w:name="_Toc113291703"/>
+      <w:r>
+        <w:rPr>
+          <w:rFonts w:ascii="Arial" w:hAnsi="Arial"/>
+        </w:rPr>
+        <w:t>Assumptions and Dependencies</w:t>
+      </w:r>
       <w:bookmarkEnd w:id="37"/>
-    </w:p>
-    <w:p>
-      <w:pPr>
-        <w:pStyle w:val="template"/>
-        <w:jc w:val="both"/>
-        <w:rPr>
-          <w:color w:val="0000FF"/>
-        </w:rPr>
-      </w:pPr>
-      <w:r>
-        <w:t>&lt;</w:t>
-      </w:r>
-      <w:r>
-        <w:rPr>
-          <w:color w:val="0000FF"/>
-        </w:rPr>
-        <w:t>Describe any items or issues that will limit the options available to the developers. These might include: hardware limitations (timing requirements, memory requirements); interfaces to other applications; specific technologies, tools, and databases to be used; parallel operations; language requirements; communications protocols; security considerations; design conventions or programming standards (for example, if the customer’s organization will be responsible for maintaining the delivered software).</w:t>
-      </w:r>
-    </w:p>
-    <w:p>
-      <w:pPr>
-        <w:pStyle w:val="template"/>
-        <w:jc w:val="both"/>
-      </w:pPr>
-      <w:r>
-        <w:t xml:space="preserve">TO DO: In this section you need to consider all of the information you gathered so far, analyze it and correctly identify </w:t>
-      </w:r>
-      <w:r>
-        <w:t>relevant</w:t>
-      </w:r>
-      <w:r>
-        <w:t xml:space="preserve"> constraints.&gt;</w:t>
-      </w:r>
-    </w:p>
-    <w:p>
-      <w:pPr>
-        <w:pStyle w:val="Heading2"/>
-        <w:rPr>
-          <w:rFonts w:ascii="Arial" w:hAnsi="Arial"/>
-        </w:rPr>
-      </w:pPr>
-      <w:bookmarkStart w:id="38" w:name="_Toc439994679"/>
-      <w:bookmarkStart w:id="39" w:name="_Toc113291702"/>
-      <w:r>
-        <w:rPr>
-          <w:rFonts w:ascii="Arial" w:hAnsi="Arial"/>
-        </w:rPr>
-        <w:lastRenderedPageBreak/>
-        <w:t>User Documentation</w:t>
-      </w:r>
       <w:bookmarkEnd w:id="38"/>
-      <w:bookmarkEnd w:id="39"/>
-    </w:p>
-    <w:p>
-      <w:pPr>
-        <w:pStyle w:val="template"/>
-        <w:jc w:val="both"/>
-      </w:pPr>
-      <w:r>
-        <w:t>&lt;</w:t>
-      </w:r>
-      <w:r>
-        <w:rPr>
-          <w:color w:val="0000FF"/>
-        </w:rPr>
-        <w:t>List the user documentation components (such as user manuals, on-line help, and tutorials) that will be delivered along with the software. Identify any known user documentation delivery formats or standards.</w:t>
-      </w:r>
-      <w:r>
-        <w:t xml:space="preserve"> </w:t>
-      </w:r>
-    </w:p>
-    <w:p>
-      <w:pPr>
-        <w:pStyle w:val="template"/>
-        <w:jc w:val="both"/>
-      </w:pPr>
-      <w:r>
-        <w:t>TO DO: You will not actually develop any user-manuals, but you need to describe what kind of manuals and what kind of help is needed for the software you will be developing. One paragraph should be sufficient for this section.&gt;</w:t>
-      </w:r>
-    </w:p>
-    <w:p>
-      <w:pPr>
-        <w:pStyle w:val="Heading2"/>
-        <w:rPr>
-          <w:rFonts w:ascii="Arial" w:hAnsi="Arial"/>
-        </w:rPr>
-      </w:pPr>
-      <w:bookmarkStart w:id="40" w:name="_Toc439994680"/>
-      <w:bookmarkStart w:id="41" w:name="_Toc113291703"/>
-      <w:r>
-        <w:rPr>
-          <w:rFonts w:ascii="Arial" w:hAnsi="Arial"/>
-        </w:rPr>
-        <w:t>Assumptions and Dependencies</w:t>
-      </w:r>
-      <w:bookmarkEnd w:id="40"/>
-      <w:bookmarkEnd w:id="41"/>
-    </w:p>
-    <w:p>
-      <w:pPr>
-        <w:pStyle w:val="template"/>
-        <w:jc w:val="both"/>
-        <w:rPr>
-          <w:color w:val="0000FF"/>
-        </w:rPr>
-      </w:pPr>
-      <w:r>
-        <w:t>&lt;</w:t>
-      </w:r>
-      <w:r>
-        <w:rPr>
-          <w:color w:val="0000FF"/>
-        </w:rPr>
-        <w:t xml:space="preserve">List any assumed factors (as opposed to known facts) that could affect the requirements stated in the SRS. These could include third-party or commercial components that you plan to use, issues around the development or operating environment, or constraints. The project could be affected if these assumptions are incorrect, are not shared, or change. Also identify any dependencies the project has on external factors, such as software components that you intend to reuse from another project. </w:t>
-      </w:r>
-    </w:p>
-    <w:p>
-      <w:pPr>
-        <w:pStyle w:val="template"/>
-        <w:jc w:val="both"/>
-      </w:pPr>
-      <w:r>
-        <w:t>TO DO: Provide a short list of some major assumptions that might significantly affect your design. For example, you can assume that your client will have 1, 2 or at most 50 Automated Banking Machines. Every number has a significant effect on the design of your system. &gt;</w:t>
+    </w:p>
+    <w:p>
+      <w:pPr>
+        <w:pStyle w:val="template"/>
+        <w:jc w:val="both"/>
+        <w:rPr>
+          <w:i w:val="0"/>
+          <w:iCs w:val="0"/>
+        </w:rPr>
+      </w:pPr>
+      <w:r>
+        <w:rPr>
+          <w:i w:val="0"/>
+          <w:iCs w:val="0"/>
+        </w:rPr>
+        <w:t>If Procrastinator is sold to schools and universities as a productivity tool or communication tool between educators and students, it is assumed that there would be thousands of accounts created. In this case the developers may have to use an account manager other than Accounts UI, which currently handles all log-in credentials and user accounts. The developers would also have to purchase server space and maintain a server in order to provide reliable service to their users. In any case, there is no cap on the number of users or accounts that will be created.</w:t>
+      </w:r>
+    </w:p>
+    <w:p>
+      <w:pPr>
+        <w:pStyle w:val="template"/>
+        <w:jc w:val="both"/>
+        <w:rPr>
+          <w:i w:val="0"/>
+          <w:iCs w:val="0"/>
+        </w:rPr>
+      </w:pPr>
+    </w:p>
+    <w:p>
+      <w:pPr>
+        <w:pStyle w:val="template"/>
+        <w:jc w:val="both"/>
+        <w:rPr>
+          <w:i w:val="0"/>
+          <w:iCs w:val="0"/>
+        </w:rPr>
+      </w:pPr>
+      <w:r>
+        <w:rPr>
+          <w:i w:val="0"/>
+          <w:iCs w:val="0"/>
+        </w:rPr>
+        <w:t>It is also assumed that Procrastinator will be used on desktop machines, and not in mobile environments. If opened in a browser on a mobile device, the software will be formatted for mobile dimensions but also state that it is best used on a desktop device.</w:t>
       </w:r>
     </w:p>
     <w:p>
@@ -4832,279 +4749,227 @@
           <w:color w:val="FFFFFF"/>
         </w:rPr>
       </w:pPr>
-      <w:bookmarkStart w:id="42" w:name="_Toc439994682"/>
-      <w:bookmarkStart w:id="43" w:name="_Toc113291704"/>
+      <w:bookmarkStart w:id="39" w:name="_Toc439994682"/>
+      <w:bookmarkStart w:id="40" w:name="_Toc113291704"/>
       <w:r>
         <w:rPr>
           <w:rFonts w:ascii="Arial" w:hAnsi="Arial"/>
           <w:color w:val="FFFFFF"/>
         </w:rPr>
+        <w:lastRenderedPageBreak/>
         <w:t>Specific Requirements</w:t>
       </w:r>
+      <w:bookmarkEnd w:id="39"/>
+      <w:bookmarkEnd w:id="40"/>
+    </w:p>
+    <w:p>
+      <w:pPr>
+        <w:pStyle w:val="Heading2"/>
+        <w:rPr>
+          <w:rFonts w:ascii="Arial" w:hAnsi="Arial"/>
+        </w:rPr>
+      </w:pPr>
+      <w:bookmarkStart w:id="41" w:name="_Toc113291705"/>
+      <w:r>
+        <w:rPr>
+          <w:rFonts w:ascii="Arial" w:hAnsi="Arial"/>
+        </w:rPr>
+        <w:t>External Interface Requirements</w:t>
+      </w:r>
+      <w:bookmarkEnd w:id="41"/>
+    </w:p>
+    <w:p>
+      <w:pPr>
+        <w:pStyle w:val="Heading3"/>
+        <w:rPr>
+          <w:rFonts w:ascii="Arial" w:hAnsi="Arial"/>
+        </w:rPr>
+      </w:pPr>
+      <w:r>
+        <w:rPr>
+          <w:rFonts w:ascii="Arial" w:hAnsi="Arial"/>
+        </w:rPr>
+        <w:t>User Interfaces</w:t>
+      </w:r>
+    </w:p>
+    <w:p>
+      <w:pPr>
+        <w:pStyle w:val="template"/>
+        <w:jc w:val="both"/>
+        <w:rPr>
+          <w:i w:val="0"/>
+          <w:iCs w:val="0"/>
+        </w:rPr>
+      </w:pPr>
+      <w:r>
+        <w:rPr>
+          <w:i w:val="0"/>
+          <w:iCs w:val="0"/>
+        </w:rPr>
+        <w:t>Upon loading the software, the user is prompted with a description of the software, and also to create an account and log in. Software content, aside from instructions, is not displayed until the user is logged in to their account. After logging in to their account, the main content is loaded. This includes a menu of four items on the left hand side of the screen: Classes, Assignments, Calendar, and Calculator. The active menu item is highlighted. The ‘Classes’ page lists all created classes, along with buttons to quickly edit or delete them, and an ‘Add Class’ button that takes the user to another page</w:t>
+      </w:r>
+      <w:r>
+        <w:rPr>
+          <w:i w:val="0"/>
+          <w:iCs w:val="0"/>
+        </w:rPr>
+        <w:t xml:space="preserve"> to add a new class to the list. The ‘Assignments’ page has a very similar user interface and functionality. The ‘Calendar’ page shows all created classes and assignments in a week-view of a calendar. The  ‘Grade Calculator’ provides a form interface to enter a current overall grade, an assignments percentage of the final grade, and the desired final grade in the class. On pressing ‘submit’, the software reports what grade the user needs on the assignment in order to get their desired final grade. All graphical user interface components are Semantic UI components, and are assembled with HTML and CSS. Form components are generated with Meteor.</w:t>
+      </w:r>
+    </w:p>
+    <w:p>
+      <w:pPr>
+        <w:pStyle w:val="Heading3"/>
+        <w:rPr>
+          <w:rFonts w:ascii="Arial" w:hAnsi="Arial"/>
+        </w:rPr>
+      </w:pPr>
+      <w:bookmarkStart w:id="42" w:name="_Toc439994684"/>
+      <w:r>
+        <w:rPr>
+          <w:rFonts w:ascii="Arial" w:hAnsi="Arial"/>
+        </w:rPr>
+        <w:t>Hardware Interfaces</w:t>
+      </w:r>
       <w:bookmarkEnd w:id="42"/>
+    </w:p>
+    <w:p>
+      <w:pPr>
+        <w:pStyle w:val="template"/>
+        <w:jc w:val="both"/>
+        <w:rPr>
+          <w:i w:val="0"/>
+          <w:iCs w:val="0"/>
+        </w:rPr>
+      </w:pPr>
+      <w:r>
+        <w:rPr>
+          <w:i w:val="0"/>
+          <w:iCs w:val="0"/>
+        </w:rPr>
+        <w:t>The software is designed to be viewed on an internet browser on a desktop machine. It can be viewed on a mobile device, but the user interface is designed and best viewed on a desktop device.</w:t>
+      </w:r>
+      <w:r>
+        <w:rPr>
+          <w:i w:val="0"/>
+          <w:iCs w:val="0"/>
+        </w:rPr>
+        <w:t xml:space="preserve"> The Meteor libraries used in this software are optimized for desktop browsers and there may be incompatability if used on a mobile device.</w:t>
+      </w:r>
+      <w:r>
+        <w:rPr>
+          <w:i w:val="0"/>
+          <w:iCs w:val="0"/>
+        </w:rPr>
+        <w:t xml:space="preserve"> There is no library required for the software to operate on different interfaces.</w:t>
+      </w:r>
+    </w:p>
+    <w:p>
+      <w:pPr>
+        <w:pStyle w:val="template"/>
+        <w:jc w:val="both"/>
+        <w:rPr>
+          <w:i w:val="0"/>
+          <w:iCs w:val="0"/>
+        </w:rPr>
+      </w:pPr>
+    </w:p>
+    <w:p>
+      <w:pPr>
+        <w:pStyle w:val="Heading3"/>
+        <w:rPr>
+          <w:rFonts w:ascii="Arial" w:hAnsi="Arial"/>
+        </w:rPr>
+      </w:pPr>
+      <w:bookmarkStart w:id="43" w:name="_Toc439994685"/>
+      <w:r>
+        <w:rPr>
+          <w:rFonts w:ascii="Arial" w:hAnsi="Arial"/>
+        </w:rPr>
+        <w:t>Software Interfaces</w:t>
+      </w:r>
       <w:bookmarkEnd w:id="43"/>
     </w:p>
     <w:p>
       <w:pPr>
+        <w:pStyle w:val="template"/>
+        <w:jc w:val="both"/>
+        <w:rPr>
+          <w:i w:val="0"/>
+          <w:iCs w:val="0"/>
+        </w:rPr>
+      </w:pPr>
+      <w:r>
+        <w:rPr>
+          <w:i w:val="0"/>
+          <w:iCs w:val="0"/>
+        </w:rPr>
+        <w:t>This software uses several Meteor packages, including Semantic UI, IronRouter, AccountsUI, MongoDB, and Scheduler. These packages have been installed in the Meteor project. AccountsUI facilitates account creation and maintenance. Scheduler is a calendar interface that saves appointments and displays them in their assigned time block. Data is shared across several components. When an assignment is created, the user selects which class it belongs to, from a list of created classes.</w:t>
+      </w:r>
+      <w:r>
+        <w:rPr>
+          <w:i w:val="0"/>
+          <w:iCs w:val="0"/>
+        </w:rPr>
+        <w:t xml:space="preserve"> The user can also filter the list of assignments by class. In the calendar page, all created classes and assignment due dates are displayed in the Scheduler calendar interface. No data is displayed until the user logs in to their account via the software from AccountsUI.</w:t>
+      </w:r>
+    </w:p>
+    <w:p>
+      <w:pPr>
+        <w:pStyle w:val="Heading3"/>
+        <w:rPr>
+          <w:rFonts w:ascii="Arial" w:hAnsi="Arial"/>
+        </w:rPr>
+      </w:pPr>
+      <w:bookmarkStart w:id="44" w:name="_Toc439994686"/>
+      <w:r>
+        <w:rPr>
+          <w:rFonts w:ascii="Arial" w:hAnsi="Arial"/>
+        </w:rPr>
+        <w:t>Communications Interfaces</w:t>
+      </w:r>
+      <w:bookmarkEnd w:id="44"/>
+    </w:p>
+    <w:p>
+      <w:pPr>
+        <w:pStyle w:val="template"/>
+        <w:jc w:val="both"/>
+        <w:rPr>
+          <w:i w:val="0"/>
+          <w:iCs w:val="0"/>
+        </w:rPr>
+      </w:pPr>
+      <w:r>
+        <w:rPr>
+          <w:i w:val="0"/>
+          <w:iCs w:val="0"/>
+        </w:rPr>
+        <w:t>Account creation is done by creating an account with an email address as the username, and a password. This email is then used for all communications with the user. If changes or updates are made to the software, the user is notified via this email. They are similarly notified if there is planned outages for server maintenance, etc. If the user needs to recover their password its done through email communications. Account encryption is handled by the AccountsUI package.</w:t>
+      </w:r>
+    </w:p>
+    <w:p>
+      <w:pPr>
+        <w:pStyle w:val="template"/>
+        <w:rPr>
+          <w:i w:val="0"/>
+        </w:rPr>
+      </w:pPr>
+    </w:p>
+    <w:p>
+      <w:pPr>
         <w:pStyle w:val="Heading2"/>
         <w:rPr>
           <w:rFonts w:ascii="Arial" w:hAnsi="Arial"/>
         </w:rPr>
       </w:pPr>
-      <w:bookmarkStart w:id="44" w:name="_Toc113291705"/>
-      <w:r>
-        <w:rPr>
-          <w:rFonts w:ascii="Arial" w:hAnsi="Arial"/>
-        </w:rPr>
-        <w:t>External Interface Requirements</w:t>
-      </w:r>
-      <w:bookmarkEnd w:id="44"/>
-    </w:p>
-    <w:p>
-      <w:pPr>
-        <w:pStyle w:val="Heading3"/>
-        <w:rPr>
-          <w:rFonts w:ascii="Arial" w:hAnsi="Arial"/>
-        </w:rPr>
-      </w:pPr>
-      <w:r>
-        <w:rPr>
-          <w:rFonts w:ascii="Arial" w:hAnsi="Arial"/>
-        </w:rPr>
-        <w:t>User Interfaces</w:t>
-      </w:r>
-    </w:p>
-    <w:p>
-      <w:pPr>
-        <w:pStyle w:val="template"/>
-        <w:jc w:val="both"/>
-        <w:rPr>
-          <w:color w:val="0000FF"/>
-        </w:rPr>
-      </w:pPr>
-      <w:r>
-        <w:t>&lt;</w:t>
-      </w:r>
-      <w:r>
-        <w:rPr>
-          <w:color w:val="0000FF"/>
-        </w:rPr>
-        <w:t xml:space="preserve">Describe the logical characteristics of each interface between the software product and the users. This may include sample screen images, any GUI standards or product family style guides that are </w:t>
-      </w:r>
-      <w:r>
-        <w:rPr>
-          <w:color w:val="0000FF"/>
+      <w:bookmarkStart w:id="45" w:name="_Toc113291706"/>
+      <w:r>
+        <w:rPr>
+          <w:rFonts w:ascii="Arial" w:hAnsi="Arial"/>
         </w:rPr>
         <w:lastRenderedPageBreak/>
-        <w:t>to be followed, screen layout constraints, standard buttons and functions (e.g., Cancel) that will appear on every screen, error message display standards, and so on. Define the software components for which a user interface is needed.</w:t>
-      </w:r>
-    </w:p>
-    <w:p>
-      <w:pPr>
-        <w:pStyle w:val="template"/>
-        <w:jc w:val="both"/>
-      </w:pPr>
-      <w:r>
-        <w:t xml:space="preserve">TO DO: The least you can do for this section is to describe in words the different User Interfaces and the different screens that will be available to the user. </w:t>
-      </w:r>
-      <w:r>
-        <w:t>Optional: You may also</w:t>
-      </w:r>
-      <w:r>
-        <w:t xml:space="preserve"> provide </w:t>
-      </w:r>
-      <w:r>
-        <w:t xml:space="preserve">an initial </w:t>
-      </w:r>
-      <w:r>
-        <w:t xml:space="preserve">Graphical User Interface </w:t>
-      </w:r>
-      <w:r>
-        <w:t>design</w:t>
-      </w:r>
-      <w:r>
-        <w:t xml:space="preserve"> (does</w:t>
-      </w:r>
-      <w:r>
-        <w:t xml:space="preserve"> </w:t>
-      </w:r>
-      <w:r>
-        <w:t>n</w:t>
-      </w:r>
-      <w:r>
-        <w:t>o</w:t>
-      </w:r>
-      <w:r>
-        <w:t>t have to be final)</w:t>
-      </w:r>
-      <w:r>
-        <w:t>.&gt;</w:t>
-      </w:r>
-    </w:p>
-    <w:p>
-      <w:pPr>
-        <w:pStyle w:val="Heading3"/>
-        <w:rPr>
-          <w:rFonts w:ascii="Arial" w:hAnsi="Arial"/>
-        </w:rPr>
-      </w:pPr>
-      <w:bookmarkStart w:id="45" w:name="_Toc439994684"/>
-      <w:r>
-        <w:rPr>
-          <w:rFonts w:ascii="Arial" w:hAnsi="Arial"/>
-        </w:rPr>
-        <w:t>Hardware Interfaces</w:t>
+        <w:t>Functional Requirements</w:t>
       </w:r>
       <w:bookmarkEnd w:id="45"/>
-    </w:p>
-    <w:p>
-      <w:pPr>
-        <w:pStyle w:val="template"/>
-        <w:jc w:val="both"/>
-      </w:pPr>
-      <w:r>
-        <w:t>&lt;</w:t>
-      </w:r>
-      <w:r>
-        <w:rPr>
-          <w:color w:val="0000FF"/>
-        </w:rPr>
-        <w:t>Describe the logical and physical characteristics of each interface between the software product and the hardware components of the system. This may include the supported device types, the nature of the data and control interactions between the software and the hardware.</w:t>
-      </w:r>
-      <w:r>
-        <w:t xml:space="preserve"> You are not required to specify what protocols you will be using to communicate with the hardware, but it will be usually included in this part as well.</w:t>
-      </w:r>
-    </w:p>
-    <w:p>
-      <w:pPr>
-        <w:pStyle w:val="template"/>
-        <w:jc w:val="both"/>
-      </w:pPr>
-      <w:r>
-        <w:t>TO DO: Please provide a short description of the different hardware interfaces. If you will be using some special libraries to communicate with your software mention them here. In case you have more than one hardware interface divide this section into subsections.&gt;</w:t>
-      </w:r>
-    </w:p>
-    <w:p>
-      <w:pPr>
-        <w:pStyle w:val="Heading3"/>
-        <w:rPr>
-          <w:rFonts w:ascii="Arial" w:hAnsi="Arial"/>
-        </w:rPr>
-      </w:pPr>
-      <w:bookmarkStart w:id="46" w:name="_Toc439994685"/>
-      <w:r>
-        <w:rPr>
-          <w:rFonts w:ascii="Arial" w:hAnsi="Arial"/>
-        </w:rPr>
-        <w:t>Software Interfaces</w:t>
-      </w:r>
-      <w:bookmarkEnd w:id="46"/>
-    </w:p>
-    <w:p>
-      <w:pPr>
-        <w:pStyle w:val="template"/>
-        <w:jc w:val="both"/>
-      </w:pPr>
-      <w:r>
-        <w:t>&lt;</w:t>
-      </w:r>
-      <w:r>
-        <w:rPr>
-          <w:color w:val="0000FF"/>
-        </w:rPr>
-        <w:t>Describe the connections between this product and other specific software components (name and version), including databases, operating systems (Windows? Linux? Etc…), tools, libraries, and integrated commercial components. Identify the data items or messages coming into the system and going out and describe the purpose of each. Describe the services needed and the nature of communications. Identify data that will be shared across software components. If the data sharing mechanism must be implemented in a specific way (for example, use of a global data area in a multitasking operating system), specify this as an implementation constraint.</w:t>
-      </w:r>
-      <w:r>
-        <w:t xml:space="preserve"> </w:t>
-      </w:r>
-      <w:r>
-        <w:br/>
-      </w:r>
-    </w:p>
-    <w:p>
-      <w:pPr>
-        <w:pStyle w:val="template"/>
-        <w:jc w:val="both"/>
-      </w:pPr>
-      <w:r>
-        <w:t>TO DO: The previous part illustrates some of the information you would usually include in this part of the SRS document. To make things simpler, you are only required to describe the specific interface with the operating system.&gt;</w:t>
-      </w:r>
-    </w:p>
-    <w:p>
-      <w:pPr>
-        <w:pStyle w:val="Heading3"/>
-        <w:rPr>
-          <w:rFonts w:ascii="Arial" w:hAnsi="Arial"/>
-        </w:rPr>
-      </w:pPr>
-      <w:bookmarkStart w:id="47" w:name="_Toc439994686"/>
-      <w:r>
-        <w:rPr>
-          <w:rFonts w:ascii="Arial" w:hAnsi="Arial"/>
-        </w:rPr>
-        <w:t>Communications Interfaces</w:t>
-      </w:r>
-      <w:bookmarkEnd w:id="47"/>
-    </w:p>
-    <w:p>
-      <w:pPr>
-        <w:pStyle w:val="template"/>
-        <w:jc w:val="both"/>
-        <w:rPr>
-          <w:color w:val="0000FF"/>
-        </w:rPr>
-      </w:pPr>
-      <w:r>
-        <w:t>&lt;</w:t>
-      </w:r>
-      <w:r>
-        <w:rPr>
-          <w:color w:val="0000FF"/>
-        </w:rPr>
-        <w:t>Describe the requirements associated with any communications functions required by this product, including e-mail, web browser, network server communications protocols, electronic forms, and so on. Define any pertinent message formatting. Identify any communication standards that will be used, such as FTP or HTTP. Specify any communication security or encryption issues, data transfer rates, and synchronization mechanisms.</w:t>
-      </w:r>
-    </w:p>
-    <w:p>
-      <w:pPr>
-        <w:pStyle w:val="template"/>
-        <w:jc w:val="both"/>
-        <w:rPr>
-          <w:color w:val="0000FF"/>
-        </w:rPr>
-      </w:pPr>
-    </w:p>
-    <w:p>
-      <w:pPr>
-        <w:pStyle w:val="template"/>
-        <w:jc w:val="both"/>
-      </w:pPr>
-      <w:r>
-        <w:t>TO DO: Do not go into too much detail, but provide 1-2 paragraphs were you will outline the major communication standards. For example, if you decide to use encryption there is no need to specify the exact encryption standards, but rather, specify the fact that the data will be encrypted and name what standards you consider using. &gt;</w:t>
-      </w:r>
-    </w:p>
-    <w:p>
-      <w:pPr>
-        <w:pStyle w:val="template"/>
-        <w:rPr>
-          <w:i w:val="0"/>
-        </w:rPr>
-      </w:pPr>
-    </w:p>
-    <w:p>
-      <w:pPr>
-        <w:pStyle w:val="Heading2"/>
-        <w:rPr>
-          <w:rFonts w:ascii="Arial" w:hAnsi="Arial"/>
-        </w:rPr>
-      </w:pPr>
-      <w:bookmarkStart w:id="48" w:name="_Toc113291706"/>
-      <w:r>
-        <w:rPr>
-          <w:rFonts w:ascii="Arial" w:hAnsi="Arial"/>
-        </w:rPr>
-        <w:t>Functional Requirements</w:t>
-      </w:r>
-      <w:bookmarkEnd w:id="48"/>
     </w:p>
     <w:p>
       <w:pPr>
@@ -5129,17 +4994,7 @@
           <w:color w:val="0000FF"/>
           <w:sz w:val="22"/>
         </w:rPr>
-        <w:t xml:space="preserve">Functional requirements capture the intended behavior of the system. This behavior may be expressed as services, tasks or functions the system is required to perform. This section is the direct continuation of section 2.2 where you have specified the general functional requirements. </w:t>
-      </w:r>
-      <w:r>
-        <w:rPr>
-          <w:rFonts w:ascii="Arial" w:hAnsi="Arial"/>
-          <w:i/>
-          <w:color w:val="0000FF"/>
-          <w:sz w:val="22"/>
-        </w:rPr>
-        <w:lastRenderedPageBreak/>
-        <w:t>Here, you should list in detail the different product functions with specific explanations regarding every function.</w:t>
+        <w:t>Functional requirements capture the intended behavior of the system. This behavior may be expressed as services, tasks or functions the system is required to perform. This section is the direct continuation of section 2.2 where you have specified the general functional requirements. Here, you should list in detail the different product functions with specific explanations regarding every function.</w:t>
       </w:r>
       <w:r>
         <w:rPr>
@@ -5191,14 +5046,14 @@
           <w:rFonts w:ascii="Arial" w:hAnsi="Arial"/>
         </w:rPr>
       </w:pPr>
-      <w:bookmarkStart w:id="49" w:name="_Toc113291707"/>
+      <w:bookmarkStart w:id="46" w:name="_Toc113291707"/>
       <w:r>
         <w:rPr>
           <w:rFonts w:ascii="Arial" w:hAnsi="Arial"/>
         </w:rPr>
         <w:t>Behaviour Requirements</w:t>
       </w:r>
-      <w:bookmarkEnd w:id="49"/>
+      <w:bookmarkEnd w:id="46"/>
     </w:p>
     <w:p>
       <w:pPr>
@@ -5293,8 +5148,8 @@
           <w:color w:val="FFFFFF"/>
         </w:rPr>
       </w:pPr>
-      <w:bookmarkStart w:id="50" w:name="_Toc113291708"/>
-      <w:bookmarkStart w:id="51" w:name="_Toc439994690"/>
+      <w:bookmarkStart w:id="47" w:name="_Toc113291708"/>
+      <w:bookmarkStart w:id="48" w:name="_Toc439994690"/>
       <w:r>
         <w:rPr>
           <w:rFonts w:ascii="Arial" w:hAnsi="Arial"/>
@@ -5302,76 +5157,82 @@
         </w:rPr>
         <w:t>Other Non-functional Requirements</w:t>
       </w:r>
+      <w:bookmarkEnd w:id="47"/>
+    </w:p>
+    <w:p>
+      <w:pPr>
+        <w:pStyle w:val="Heading2"/>
+        <w:rPr>
+          <w:rFonts w:ascii="Arial" w:hAnsi="Arial"/>
+        </w:rPr>
+      </w:pPr>
+      <w:bookmarkStart w:id="49" w:name="_Toc113291709"/>
+      <w:r>
+        <w:rPr>
+          <w:rFonts w:ascii="Arial" w:hAnsi="Arial"/>
+        </w:rPr>
+        <w:t>Performance Requirements</w:t>
+      </w:r>
+      <w:bookmarkEnd w:id="48"/>
+      <w:bookmarkEnd w:id="49"/>
+    </w:p>
+    <w:p>
+      <w:pPr>
+        <w:pStyle w:val="template"/>
+        <w:jc w:val="both"/>
+      </w:pPr>
+      <w:r>
+        <w:t>&lt;</w:t>
+      </w:r>
+      <w:r>
+        <w:rPr>
+          <w:color w:val="0000FF"/>
+        </w:rPr>
+        <w:t xml:space="preserve">If there are performance requirements for the product under various circumstances, state them here and explain their rationale, to help the developers understand the intent and make suitable design choices. Specify the timing relationships for real time systems. Make such requirements as </w:t>
+      </w:r>
+      <w:r>
+        <w:rPr>
+          <w:color w:val="0000FF"/>
+        </w:rPr>
+        <w:lastRenderedPageBreak/>
+        <w:t>specific as possible. You may need to state performance requirements for individual functional requirements or features.</w:t>
+      </w:r>
+      <w:r>
+        <w:t xml:space="preserve"> </w:t>
+      </w:r>
+    </w:p>
+    <w:p>
+      <w:pPr>
+        <w:pStyle w:val="template"/>
+        <w:jc w:val="both"/>
+      </w:pPr>
+      <w:r>
+        <w:t xml:space="preserve">TODO: Provide </w:t>
+      </w:r>
+      <w:r>
+        <w:t>relevant</w:t>
+      </w:r>
+      <w:r>
+        <w:t xml:space="preserve"> performance requirements based on the information you collected from the client. For example you can say “1. Any transaction will not take more than 10 seconds, etc…&gt;</w:t>
+      </w:r>
+    </w:p>
+    <w:p>
+      <w:pPr>
+        <w:pStyle w:val="Heading2"/>
+        <w:rPr>
+          <w:rFonts w:ascii="Arial" w:hAnsi="Arial"/>
+        </w:rPr>
+      </w:pPr>
+      <w:bookmarkStart w:id="50" w:name="_Toc439994691"/>
+      <w:bookmarkStart w:id="51" w:name="_Toc113291710"/>
+      <w:r>
+        <w:rPr>
+          <w:rFonts w:ascii="Arial" w:hAnsi="Arial"/>
+        </w:rPr>
+        <w:t>Safety and Security Requirements</w:t>
+      </w:r>
       <w:bookmarkEnd w:id="50"/>
-    </w:p>
-    <w:p>
-      <w:pPr>
-        <w:pStyle w:val="Heading2"/>
-        <w:rPr>
-          <w:rFonts w:ascii="Arial" w:hAnsi="Arial"/>
-        </w:rPr>
-      </w:pPr>
-      <w:bookmarkStart w:id="52" w:name="_Toc113291709"/>
-      <w:r>
-        <w:rPr>
-          <w:rFonts w:ascii="Arial" w:hAnsi="Arial"/>
-        </w:rPr>
-        <w:t>Performance Requirements</w:t>
-      </w:r>
       <w:bookmarkEnd w:id="51"/>
-      <w:bookmarkEnd w:id="52"/>
-    </w:p>
-    <w:p>
-      <w:pPr>
-        <w:pStyle w:val="template"/>
-        <w:jc w:val="both"/>
-      </w:pPr>
-      <w:r>
-        <w:t>&lt;</w:t>
-      </w:r>
-      <w:r>
-        <w:rPr>
-          <w:color w:val="0000FF"/>
-        </w:rPr>
-        <w:t>If there are performance requirements for the product under various circumstances, state them here and explain their rationale, to help the developers understand the intent and make suitable design choices. Specify the timing relationships for real time systems. Make such requirements as specific as possible. You may need to state performance requirements for individual functional requirements or features.</w:t>
-      </w:r>
-      <w:r>
-        <w:t xml:space="preserve"> </w:t>
-      </w:r>
-    </w:p>
-    <w:p>
-      <w:pPr>
-        <w:pStyle w:val="template"/>
-        <w:jc w:val="both"/>
-      </w:pPr>
-      <w:r>
-        <w:t xml:space="preserve">TODO: Provide </w:t>
-      </w:r>
-      <w:r>
-        <w:t>relevant</w:t>
-      </w:r>
-      <w:r>
-        <w:t xml:space="preserve"> performance requirements based on the information you collected from the client. For example you can say “1. Any transaction will not take more than 10 seconds, etc…&gt;</w:t>
-      </w:r>
-    </w:p>
-    <w:p>
-      <w:pPr>
-        <w:pStyle w:val="Heading2"/>
-        <w:rPr>
-          <w:rFonts w:ascii="Arial" w:hAnsi="Arial"/>
-        </w:rPr>
-      </w:pPr>
-      <w:bookmarkStart w:id="53" w:name="_Toc439994691"/>
-      <w:bookmarkStart w:id="54" w:name="_Toc113291710"/>
-      <w:r>
-        <w:rPr>
-          <w:rFonts w:ascii="Arial" w:hAnsi="Arial"/>
-        </w:rPr>
-        <w:lastRenderedPageBreak/>
-        <w:t>Safety and Security Requirements</w:t>
-      </w:r>
-      <w:bookmarkEnd w:id="53"/>
-      <w:bookmarkEnd w:id="54"/>
     </w:p>
     <w:p>
       <w:pPr>
@@ -5448,16 +5309,16 @@
           <w:rFonts w:ascii="Arial" w:hAnsi="Arial"/>
         </w:rPr>
       </w:pPr>
-      <w:bookmarkStart w:id="55" w:name="_Toc439994693"/>
-      <w:bookmarkStart w:id="56" w:name="_Toc113291711"/>
+      <w:bookmarkStart w:id="52" w:name="_Toc439994693"/>
+      <w:bookmarkStart w:id="53" w:name="_Toc113291711"/>
       <w:r>
         <w:rPr>
           <w:rFonts w:ascii="Arial" w:hAnsi="Arial"/>
         </w:rPr>
         <w:t>Software Quality Attributes</w:t>
       </w:r>
-      <w:bookmarkEnd w:id="55"/>
-      <w:bookmarkEnd w:id="56"/>
+      <w:bookmarkEnd w:id="52"/>
+      <w:bookmarkEnd w:id="53"/>
     </w:p>
     <w:p>
       <w:pPr>
@@ -5510,305 +5371,107 @@
       <w:pPr>
         <w:pStyle w:val="template"/>
       </w:pPr>
-    </w:p>
-    <w:p>
-      <w:pPr>
-        <w:pStyle w:val="template"/>
-      </w:pPr>
-    </w:p>
-    <w:p>
-      <w:pPr>
-        <w:pStyle w:val="template"/>
-      </w:pPr>
-    </w:p>
-    <w:p>
-      <w:pPr>
-        <w:pStyle w:val="template"/>
-      </w:pPr>
-    </w:p>
-    <w:p>
-      <w:pPr>
-        <w:pStyle w:val="Heading1"/>
-        <w:pBdr>
-          <w:top w:val="single" w:sz="4" w:space="1" w:color="auto"/>
-          <w:left w:val="single" w:sz="4" w:space="4" w:color="auto"/>
-          <w:bottom w:val="single" w:sz="4" w:space="1" w:color="auto"/>
-          <w:right w:val="single" w:sz="4" w:space="4" w:color="auto"/>
-        </w:pBdr>
-        <w:shd w:val="clear" w:color="auto" w:fill="4C4C4C"/>
-        <w:jc w:val="center"/>
-        <w:rPr>
-          <w:rFonts w:ascii="Arial" w:hAnsi="Arial"/>
-          <w:color w:val="FFFFFF"/>
-        </w:rPr>
-      </w:pPr>
-      <w:bookmarkStart w:id="57" w:name="_Toc439994695"/>
-      <w:bookmarkStart w:id="58" w:name="_Toc113291712"/>
-      <w:r>
-        <w:rPr>
-          <w:rFonts w:ascii="Arial" w:hAnsi="Arial"/>
-          <w:color w:val="FFFFFF"/>
-        </w:rPr>
-        <w:t>Other Requirements</w:t>
-      </w:r>
-      <w:bookmarkEnd w:id="57"/>
-      <w:bookmarkEnd w:id="58"/>
-    </w:p>
-    <w:p>
-      <w:pPr>
-        <w:pStyle w:val="template"/>
-        <w:jc w:val="both"/>
-      </w:pPr>
-      <w:r>
-        <w:t xml:space="preserve">&lt;This section is </w:t>
-      </w:r>
-      <w:r>
-        <w:rPr>
-          <w:b/>
-          <w:u w:val="single"/>
-        </w:rPr>
-        <w:t>Optional</w:t>
-      </w:r>
-      <w:r>
-        <w:rPr>
-          <w:b/>
-        </w:rPr>
-        <w:t xml:space="preserve">. </w:t>
-      </w:r>
-      <w:r>
-        <w:rPr>
-          <w:color w:val="0000FF"/>
-        </w:rPr>
-        <w:t>Define any other requirements not covered elsewhere in the SRS. This might include database requirements, internationalization requirements, legal requirements, reuse objectives for the project, and so on. Add any new sections that are pertinent to the project.</w:t>
-      </w:r>
-      <w:r>
-        <w:t>&gt;</w:t>
-      </w:r>
-      <w:bookmarkStart w:id="59" w:name="_Toc439994696"/>
-    </w:p>
-    <w:p>
-      <w:pPr>
-        <w:pStyle w:val="template"/>
-      </w:pPr>
-    </w:p>
-    <w:p>
-      <w:pPr>
-        <w:pStyle w:val="template"/>
-      </w:pPr>
-    </w:p>
-    <w:p>
-      <w:pPr>
-        <w:pStyle w:val="template"/>
-      </w:pPr>
-    </w:p>
-    <w:p>
-      <w:pPr>
-        <w:pStyle w:val="template"/>
-      </w:pPr>
-    </w:p>
-    <w:p>
-      <w:pPr>
-        <w:pStyle w:val="template"/>
-      </w:pPr>
-    </w:p>
-    <w:p>
-      <w:pPr>
-        <w:pStyle w:val="template"/>
-      </w:pPr>
-    </w:p>
-    <w:p>
-      <w:pPr>
-        <w:pStyle w:val="template"/>
-      </w:pPr>
-    </w:p>
-    <w:p>
-      <w:pPr>
-        <w:pStyle w:val="template"/>
-      </w:pPr>
-    </w:p>
-    <w:p>
-      <w:pPr>
-        <w:pStyle w:val="template"/>
-      </w:pPr>
-    </w:p>
-    <w:p>
-      <w:pPr>
-        <w:pStyle w:val="template"/>
-      </w:pPr>
-    </w:p>
-    <w:p>
-      <w:pPr>
-        <w:pStyle w:val="template"/>
-      </w:pPr>
-    </w:p>
-    <w:p>
-      <w:pPr>
-        <w:pStyle w:val="template"/>
-      </w:pPr>
-    </w:p>
-    <w:p>
-      <w:pPr>
-        <w:pStyle w:val="template"/>
-      </w:pPr>
-    </w:p>
-    <w:p>
-      <w:pPr>
-        <w:pStyle w:val="template"/>
-      </w:pPr>
-    </w:p>
-    <w:p>
-      <w:pPr>
-        <w:pStyle w:val="template"/>
-      </w:pPr>
-    </w:p>
-    <w:p>
-      <w:pPr>
-        <w:pStyle w:val="template"/>
-      </w:pPr>
-    </w:p>
-    <w:p>
-      <w:pPr>
-        <w:pStyle w:val="template"/>
-      </w:pPr>
-    </w:p>
-    <w:p>
-      <w:pPr>
-        <w:pStyle w:val="template"/>
-      </w:pPr>
-    </w:p>
-    <w:p>
-      <w:pPr>
-        <w:pStyle w:val="template"/>
-      </w:pPr>
-    </w:p>
-    <w:p>
-      <w:pPr>
-        <w:pStyle w:val="template"/>
-      </w:pPr>
-    </w:p>
-    <w:p>
-      <w:pPr>
-        <w:pStyle w:val="template"/>
-      </w:pPr>
-    </w:p>
-    <w:p>
-      <w:pPr>
-        <w:pStyle w:val="template"/>
-      </w:pPr>
-    </w:p>
-    <w:p>
-      <w:pPr>
-        <w:pStyle w:val="template"/>
-      </w:pPr>
-    </w:p>
-    <w:p>
-      <w:pPr>
-        <w:pStyle w:val="template"/>
-      </w:pPr>
-    </w:p>
-    <w:p>
-      <w:pPr>
-        <w:pStyle w:val="template"/>
-      </w:pPr>
-    </w:p>
-    <w:p>
-      <w:pPr>
-        <w:pStyle w:val="template"/>
-      </w:pPr>
-    </w:p>
-    <w:p>
-      <w:pPr>
-        <w:pStyle w:val="template"/>
-      </w:pPr>
-    </w:p>
-    <w:p>
-      <w:pPr>
-        <w:pStyle w:val="template"/>
-      </w:pPr>
-    </w:p>
-    <w:p>
-      <w:pPr>
-        <w:pStyle w:val="template"/>
-      </w:pPr>
-    </w:p>
-    <w:p>
-      <w:pPr>
-        <w:pStyle w:val="template"/>
-      </w:pPr>
-    </w:p>
-    <w:p>
-      <w:pPr>
-        <w:pStyle w:val="template"/>
-      </w:pPr>
-    </w:p>
-    <w:p>
-      <w:pPr>
-        <w:pStyle w:val="template"/>
-      </w:pPr>
-    </w:p>
-    <w:p>
-      <w:pPr>
-        <w:pStyle w:val="template"/>
-      </w:pPr>
-    </w:p>
-    <w:p>
-      <w:pPr>
-        <w:pStyle w:val="template"/>
-      </w:pPr>
-    </w:p>
-    <w:p>
-      <w:pPr>
-        <w:pStyle w:val="template"/>
-      </w:pPr>
-    </w:p>
-    <w:p>
-      <w:pPr>
-        <w:pStyle w:val="template"/>
-      </w:pPr>
-    </w:p>
-    <w:p>
-      <w:pPr>
-        <w:pStyle w:val="template"/>
-      </w:pPr>
-    </w:p>
-    <w:p>
-      <w:pPr>
-        <w:pStyle w:val="template"/>
-      </w:pPr>
-    </w:p>
-    <w:p>
-      <w:pPr>
-        <w:pStyle w:val="template"/>
-      </w:pPr>
-    </w:p>
-    <w:p>
-      <w:pPr>
-        <w:pStyle w:val="template"/>
-      </w:pPr>
-    </w:p>
-    <w:p>
-      <w:pPr>
-        <w:pStyle w:val="template"/>
-      </w:pPr>
-    </w:p>
-    <w:p>
-      <w:pPr>
-        <w:pStyle w:val="template"/>
-      </w:pPr>
-    </w:p>
-    <w:p>
-      <w:pPr>
-        <w:pStyle w:val="template"/>
-      </w:pPr>
-    </w:p>
-    <w:p>
-      <w:bookmarkStart w:id="60" w:name="_Toc439994698"/>
-      <w:bookmarkEnd w:id="59"/>
-    </w:p>
-    <w:p/>
-    <w:p/>
-    <w:p/>
-    <w:p/>
+      <w:bookmarkStart w:id="54" w:name="_Toc439994696"/>
+    </w:p>
+    <w:p>
+      <w:pPr>
+        <w:pStyle w:val="template"/>
+      </w:pPr>
+    </w:p>
+    <w:p>
+      <w:pPr>
+        <w:pStyle w:val="template"/>
+      </w:pPr>
+    </w:p>
+    <w:p>
+      <w:pPr>
+        <w:pStyle w:val="template"/>
+      </w:pPr>
+    </w:p>
+    <w:p>
+      <w:pPr>
+        <w:pStyle w:val="template"/>
+      </w:pPr>
+    </w:p>
+    <w:p>
+      <w:pPr>
+        <w:pStyle w:val="template"/>
+      </w:pPr>
+    </w:p>
+    <w:p>
+      <w:pPr>
+        <w:pStyle w:val="template"/>
+      </w:pPr>
+    </w:p>
+    <w:p>
+      <w:pPr>
+        <w:pStyle w:val="template"/>
+      </w:pPr>
+    </w:p>
+    <w:p>
+      <w:pPr>
+        <w:pStyle w:val="template"/>
+      </w:pPr>
+    </w:p>
+    <w:p>
+      <w:pPr>
+        <w:pStyle w:val="template"/>
+      </w:pPr>
+    </w:p>
+    <w:p>
+      <w:pPr>
+        <w:pStyle w:val="template"/>
+      </w:pPr>
+    </w:p>
+    <w:p>
+      <w:pPr>
+        <w:pStyle w:val="template"/>
+      </w:pPr>
+    </w:p>
+    <w:p>
+      <w:pPr>
+        <w:pStyle w:val="template"/>
+      </w:pPr>
+    </w:p>
+    <w:p>
+      <w:pPr>
+        <w:pStyle w:val="template"/>
+      </w:pPr>
+    </w:p>
+    <w:p>
+      <w:pPr>
+        <w:pStyle w:val="template"/>
+      </w:pPr>
+    </w:p>
+    <w:p>
+      <w:pPr>
+        <w:pStyle w:val="template"/>
+      </w:pPr>
+    </w:p>
+    <w:p>
+      <w:pPr>
+        <w:pStyle w:val="template"/>
+      </w:pPr>
+    </w:p>
+    <w:p>
+      <w:pPr>
+        <w:pStyle w:val="template"/>
+      </w:pPr>
+    </w:p>
+    <w:p>
+      <w:pPr>
+        <w:pStyle w:val="template"/>
+      </w:pPr>
+    </w:p>
+    <w:p>
+      <w:pPr>
+        <w:pStyle w:val="template"/>
+      </w:pPr>
+    </w:p>
+    <w:p>
+      <w:bookmarkStart w:id="55" w:name="_Toc439994698"/>
+      <w:bookmarkEnd w:id="54"/>
+    </w:p>
     <w:p>
       <w:pPr>
         <w:pStyle w:val="TOCEntry"/>
@@ -5825,121 +5488,23 @@
           <w:color w:val="FFFFFF"/>
         </w:rPr>
       </w:pPr>
-      <w:bookmarkStart w:id="61" w:name="_Toc113291713"/>
+      <w:bookmarkStart w:id="56" w:name="_Toc113291714"/>
       <w:r>
         <w:rPr>
           <w:rFonts w:ascii="Arial" w:hAnsi="Arial"/>
           <w:color w:val="FFFFFF"/>
         </w:rPr>
-        <w:t>Appendix A – Data Dictionary</w:t>
-      </w:r>
-      <w:bookmarkEnd w:id="61"/>
-    </w:p>
-    <w:p/>
-    <w:p>
-      <w:pPr>
-        <w:rPr>
-          <w:rFonts w:ascii="Arial" w:hAnsi="Arial"/>
-          <w:i/>
-          <w:sz w:val="22"/>
-        </w:rPr>
-      </w:pPr>
-      <w:r>
-        <w:rPr>
-          <w:rFonts w:ascii="Arial" w:hAnsi="Arial"/>
-          <w:i/>
-          <w:sz w:val="22"/>
-        </w:rPr>
-        <w:t>&lt;Data dictionary is used to track all the different variables, states and functional requirements that you described in your document. Make sure to include the complete list of all constants, state variables (and their possible states), inputs and outputs in a table. In the table, include the description of these items as well as all related operations and requirements.&gt;</w:t>
-      </w:r>
-    </w:p>
-    <w:p>
-      <w:pPr>
-        <w:rPr>
-          <w:rFonts w:ascii="Arial" w:hAnsi="Arial"/>
-          <w:i/>
-          <w:sz w:val="22"/>
-        </w:rPr>
-      </w:pPr>
-    </w:p>
-    <w:p/>
-    <w:p/>
-    <w:p/>
-    <w:p/>
-    <w:p/>
-    <w:p/>
-    <w:p/>
-    <w:p/>
-    <w:p/>
-    <w:p/>
-    <w:p/>
-    <w:p/>
-    <w:p/>
-    <w:p/>
-    <w:p/>
-    <w:p/>
-    <w:p/>
-    <w:p/>
-    <w:p/>
-    <w:p/>
-    <w:p/>
-    <w:p/>
-    <w:p/>
-    <w:p/>
-    <w:p/>
-    <w:p/>
-    <w:p/>
-    <w:p/>
-    <w:p/>
-    <w:p/>
-    <w:p/>
-    <w:p/>
-    <w:p/>
-    <w:p/>
-    <w:p/>
-    <w:p/>
-    <w:p/>
-    <w:p/>
-    <w:p/>
-    <w:p/>
-    <w:p/>
-    <w:p/>
-    <w:p/>
-    <w:p/>
-    <w:p/>
-    <w:p>
-      <w:pPr>
-        <w:pStyle w:val="TOCEntry"/>
-        <w:pBdr>
-          <w:top w:val="single" w:sz="4" w:space="1" w:color="auto"/>
-          <w:left w:val="single" w:sz="4" w:space="4" w:color="auto"/>
-          <w:bottom w:val="single" w:sz="4" w:space="1" w:color="auto"/>
-          <w:right w:val="single" w:sz="4" w:space="4" w:color="auto"/>
-        </w:pBdr>
-        <w:shd w:val="clear" w:color="auto" w:fill="4C4C4C"/>
-        <w:jc w:val="center"/>
+        <w:t>Appendix B</w:t>
+      </w:r>
+      <w:bookmarkEnd w:id="55"/>
+      <w:r>
         <w:rPr>
           <w:rFonts w:ascii="Arial" w:hAnsi="Arial"/>
           <w:color w:val="FFFFFF"/>
         </w:rPr>
-      </w:pPr>
-      <w:bookmarkStart w:id="62" w:name="_Toc113291714"/>
-      <w:r>
-        <w:rPr>
-          <w:rFonts w:ascii="Arial" w:hAnsi="Arial"/>
-          <w:color w:val="FFFFFF"/>
-        </w:rPr>
-        <w:t>Appendix B</w:t>
-      </w:r>
-      <w:bookmarkEnd w:id="60"/>
-      <w:r>
-        <w:rPr>
-          <w:rFonts w:ascii="Arial" w:hAnsi="Arial"/>
-          <w:color w:val="FFFFFF"/>
-        </w:rPr>
         <w:t xml:space="preserve"> - Group Log</w:t>
       </w:r>
-      <w:bookmarkEnd w:id="62"/>
+      <w:bookmarkEnd w:id="56"/>
     </w:p>
     <w:p>
       <w:pPr>
@@ -6031,7 +5596,10 @@
       <w:t xml:space="preserve"> </w:t>
     </w:r>
     <w:r>
-      <w:t>Requirements Specification for &lt;Project&gt;</w:t>
+      <w:t xml:space="preserve">Requirements Specification for </w:t>
+    </w:r>
+    <w:r>
+      <w:t>ProCrastinator</w:t>
     </w:r>
     <w:r>
       <w:tab/>
@@ -7241,7 +6809,7 @@
     </w:rPrDefault>
     <w:pPrDefault/>
   </w:docDefaults>
-  <w:latentStyles w:defLockedState="0" w:defUIPriority="99" w:defSemiHidden="0" w:defUnhideWhenUsed="0" w:defQFormat="0" w:count="377">
+  <w:latentStyles w:defLockedState="0" w:defUIPriority="99" w:defSemiHidden="0" w:defUnhideWhenUsed="0" w:defQFormat="0" w:count="376">
     <w:lsdException w:name="Normal" w:uiPriority="0" w:qFormat="1"/>
     <w:lsdException w:name="heading 1" w:uiPriority="9" w:qFormat="1"/>
     <w:lsdException w:name="heading 2" w:uiPriority="9" w:qFormat="1"/>
@@ -7609,7 +7177,6 @@
     <w:lsdException w:name="Hashtag" w:semiHidden="1" w:unhideWhenUsed="1"/>
     <w:lsdException w:name="Unresolved Mention" w:semiHidden="1" w:unhideWhenUsed="1"/>
     <w:lsdException w:name="Smart Link" w:semiHidden="1" w:unhideWhenUsed="1"/>
-    <w:lsdException w:name="Smart Link Error" w:semiHidden="1" w:unhideWhenUsed="1"/>
   </w:latentStyles>
   <w:style w:type="paragraph" w:default="1" w:styleId="Normal">
     <w:name w:val="Normal"/>
@@ -8260,6 +7827,11 @@
       <w:contextualSpacing/>
     </w:pPr>
   </w:style>
+  <w:style w:type="character" w:customStyle="1" w:styleId="c-messagebody">
+    <w:name w:val="c-message__body"/>
+    <w:basedOn w:val="DefaultParagraphFont"/>
+    <w:rsid w:val="00E151D6"/>
+  </w:style>
 </w:styles>
 </file>
 
@@ -8584,9 +8156,12 @@
 </file>
 
 <file path=customXml/item1.xml><?xml version="1.0" encoding="utf-8"?>
-<p:properties xmlns:p="http://schemas.microsoft.com/office/2006/metadata/properties" xmlns:xsi="http://www.w3.org/2001/XMLSchema-instance" xmlns:pc="http://schemas.microsoft.com/office/infopath/2007/PartnerControls">
-  <documentManagement/>
-</p:properties>
+<?mso-contentType ?>
+<FormTemplates xmlns="http://schemas.microsoft.com/sharepoint/v3/contenttype/forms">
+  <Display>DocumentLibraryForm</Display>
+  <Edit>DocumentLibraryForm</Edit>
+  <New>DocumentLibraryForm</New>
+</FormTemplates>
 </file>
 
 <file path=customXml/item2.xml><?xml version="1.0" encoding="utf-8"?>
@@ -8736,19 +8311,15 @@
 </file>
 
 <file path=customXml/item3.xml><?xml version="1.0" encoding="utf-8"?>
-<?mso-contentType ?>
-<FormTemplates xmlns="http://schemas.microsoft.com/sharepoint/v3/contenttype/forms">
-  <Display>DocumentLibraryForm</Display>
-  <Edit>DocumentLibraryForm</Edit>
-  <New>DocumentLibraryForm</New>
-</FormTemplates>
+<p:properties xmlns:p="http://schemas.microsoft.com/office/2006/metadata/properties" xmlns:xsi="http://www.w3.org/2001/XMLSchema-instance" xmlns:pc="http://schemas.microsoft.com/office/infopath/2007/PartnerControls">
+  <documentManagement/>
+</p:properties>
 </file>
 
 <file path=customXml/itemProps1.xml><?xml version="1.0" encoding="utf-8"?>
-<ds:datastoreItem xmlns:ds="http://schemas.openxmlformats.org/officeDocument/2006/customXml" ds:itemID="{AA63A69B-F700-44F8-9E77-0854D1BBF844}">
+<ds:datastoreItem xmlns:ds="http://schemas.openxmlformats.org/officeDocument/2006/customXml" ds:itemID="{8E2ACC75-E37C-4887-8BC6-62BDF957A019}">
   <ds:schemaRefs>
-    <ds:schemaRef ds:uri="http://schemas.microsoft.com/office/2006/metadata/properties"/>
-    <ds:schemaRef ds:uri="http://schemas.microsoft.com/office/infopath/2007/PartnerControls"/>
+    <ds:schemaRef ds:uri="http://schemas.microsoft.com/sharepoint/v3/contenttype/forms"/>
   </ds:schemaRefs>
 </ds:datastoreItem>
 </file>
@@ -8772,9 +8343,10 @@
 </file>
 
 <file path=customXml/itemProps3.xml><?xml version="1.0" encoding="utf-8"?>
-<ds:datastoreItem xmlns:ds="http://schemas.openxmlformats.org/officeDocument/2006/customXml" ds:itemID="{8E2ACC75-E37C-4887-8BC6-62BDF957A019}">
+<ds:datastoreItem xmlns:ds="http://schemas.openxmlformats.org/officeDocument/2006/customXml" ds:itemID="{AA63A69B-F700-44F8-9E77-0854D1BBF844}">
   <ds:schemaRefs>
-    <ds:schemaRef ds:uri="http://schemas.microsoft.com/sharepoint/v3/contenttype/forms"/>
+    <ds:schemaRef ds:uri="http://schemas.microsoft.com/office/2006/metadata/properties"/>
+    <ds:schemaRef ds:uri="http://schemas.microsoft.com/office/infopath/2007/PartnerControls"/>
   </ds:schemaRefs>
 </ds:datastoreItem>
 </file>
</xml_diff>